<commit_message>
Al Q repo books
</commit_message>
<xml_diff>
--- a/AlgoDSKnow.docx
+++ b/AlgoDSKnow.docx
@@ -238,7 +238,7 @@
       <w:pPr>
         <w:pStyle w:val="HTMLPreformatted"/>
         <w:shd w:val="clear" w:color="auto" w:fill="FFFFFF"/>
-        <w:ind w:left="916"/>
+        <w:ind w:left="720"/>
         <w:rPr>
           <w:color w:val="000000"/>
           <w:sz w:val="17"/>
@@ -253,6 +253,16 @@
           <w:sz w:val="17"/>
           <w:szCs w:val="17"/>
         </w:rPr>
+        <w:tab/>
+      </w:r>
+      <w:r>
+        <w:rPr>
+          <w:b/>
+          <w:bCs/>
+          <w:color w:val="000080"/>
+          <w:sz w:val="17"/>
+          <w:szCs w:val="17"/>
+        </w:rPr>
         <w:t xml:space="preserve">def </w:t>
       </w:r>
       <w:r>
@@ -322,141 +332,190 @@
           <w:sz w:val="17"/>
           <w:szCs w:val="17"/>
         </w:rPr>
-        <w:br/>
-        <w:t xml:space="preserve">        L.append(a)</w:t>
-      </w:r>
-      <w:r>
-        <w:rPr>
-          <w:color w:val="000000"/>
-          <w:sz w:val="17"/>
-          <w:szCs w:val="17"/>
-        </w:rPr>
-        <w:br/>
-        <w:t xml:space="preserve">    </w:t>
-      </w:r>
-      <w:r>
-        <w:rPr>
-          <w:b/>
-          <w:bCs/>
-          <w:color w:val="000080"/>
-          <w:sz w:val="17"/>
-          <w:szCs w:val="17"/>
-        </w:rPr>
-        <w:t xml:space="preserve">return </w:t>
-      </w:r>
-      <w:r>
-        <w:rPr>
-          <w:color w:val="000000"/>
-          <w:sz w:val="17"/>
-          <w:szCs w:val="17"/>
-        </w:rPr>
-        <w:t>L</w:t>
-      </w:r>
-      <w:r>
-        <w:rPr>
-          <w:color w:val="000000"/>
-          <w:sz w:val="17"/>
-          <w:szCs w:val="17"/>
-        </w:rPr>
-        <w:br/>
-      </w:r>
-      <w:r>
-        <w:rPr>
-          <w:color w:val="000000"/>
-          <w:sz w:val="17"/>
-          <w:szCs w:val="17"/>
-        </w:rPr>
-        <w:br/>
-      </w:r>
-      <w:r>
-        <w:rPr>
-          <w:color w:val="000080"/>
-          <w:sz w:val="17"/>
-          <w:szCs w:val="17"/>
-        </w:rPr>
-        <w:t xml:space="preserve">print </w:t>
-      </w:r>
-      <w:r>
-        <w:rPr>
-          <w:color w:val="000000"/>
-          <w:sz w:val="17"/>
-          <w:szCs w:val="17"/>
-        </w:rPr>
-        <w:t>(fibonacci(</w:t>
-      </w:r>
-      <w:r>
-        <w:rPr>
-          <w:color w:val="0000FF"/>
-          <w:sz w:val="17"/>
-          <w:szCs w:val="17"/>
-        </w:rPr>
-        <w:t>10</w:t>
-      </w:r>
-      <w:r>
-        <w:rPr>
-          <w:color w:val="000000"/>
-          <w:sz w:val="17"/>
-          <w:szCs w:val="17"/>
-        </w:rPr>
-        <w:t>,</w:t>
-      </w:r>
-      <w:r>
-        <w:rPr>
-          <w:color w:val="0000FF"/>
-          <w:sz w:val="17"/>
-          <w:szCs w:val="17"/>
-        </w:rPr>
-        <w:t>0</w:t>
-      </w:r>
-      <w:r>
-        <w:rPr>
-          <w:color w:val="000000"/>
-          <w:sz w:val="17"/>
-          <w:szCs w:val="17"/>
-        </w:rPr>
-        <w:t>,</w:t>
-      </w:r>
-      <w:r>
-        <w:rPr>
-          <w:color w:val="0000FF"/>
-          <w:sz w:val="17"/>
-          <w:szCs w:val="17"/>
-        </w:rPr>
-        <w:t>1</w:t>
-      </w:r>
-      <w:r>
-        <w:rPr>
-          <w:color w:val="000000"/>
-          <w:sz w:val="17"/>
-          <w:szCs w:val="17"/>
-        </w:rPr>
-        <w:t>))</w:t>
+        <w:t xml:space="preserve"> </w:t>
+      </w:r>
+      <w:r>
+        <w:rPr>
+          <w:i/>
+          <w:iCs/>
+          <w:color w:val="808080"/>
+          <w:sz w:val="17"/>
+          <w:szCs w:val="17"/>
+        </w:rPr>
+        <w:t xml:space="preserve"># the value of a+b that is assigned to b is the a, before the </w:t>
+      </w:r>
+      <w:r>
+        <w:rPr>
+          <w:i/>
+          <w:iCs/>
+          <w:color w:val="808080"/>
+          <w:sz w:val="17"/>
+          <w:szCs w:val="17"/>
+        </w:rPr>
+        <w:t>#</w:t>
+      </w:r>
+      <w:r>
+        <w:rPr>
+          <w:i/>
+          <w:iCs/>
+          <w:color w:val="808080"/>
+          <w:sz w:val="17"/>
+          <w:szCs w:val="17"/>
+        </w:rPr>
+        <w:t>value of b is assigned to a.</w:t>
       </w:r>
     </w:p>
     <w:p>
       <w:pPr>
         <w:pStyle w:val="HTMLPreformatted"/>
         <w:shd w:val="clear" w:color="auto" w:fill="FFFFFF"/>
-        <w:rPr>
-          <w:i/>
-          <w:iCs/>
-          <w:color w:val="808080"/>
+        <w:ind w:left="916"/>
+        <w:rPr>
+          <w:color w:val="000000"/>
           <w:sz w:val="17"/>
           <w:szCs w:val="17"/>
         </w:rPr>
       </w:pPr>
-      <w:r>
-        <w:rPr>
-          <w:i/>
-          <w:iCs/>
-          <w:color w:val="808080"/>
-          <w:sz w:val="17"/>
-          <w:szCs w:val="17"/>
-        </w:rPr>
-        <w:tab/>
-      </w:r>
       <w:bookmarkStart w:id="0" w:name="_GoBack"/>
       <w:bookmarkEnd w:id="0"/>
+      <w:r>
+        <w:rPr>
+          <w:color w:val="000000"/>
+          <w:sz w:val="17"/>
+          <w:szCs w:val="17"/>
+        </w:rPr>
+        <w:t xml:space="preserve">      L.append(a)</w:t>
+      </w:r>
+      <w:r>
+        <w:rPr>
+          <w:color w:val="000000"/>
+          <w:sz w:val="17"/>
+          <w:szCs w:val="17"/>
+        </w:rPr>
+        <w:br/>
+        <w:t xml:space="preserve">    </w:t>
+      </w:r>
+      <w:r>
+        <w:rPr>
+          <w:b/>
+          <w:bCs/>
+          <w:color w:val="000080"/>
+          <w:sz w:val="17"/>
+          <w:szCs w:val="17"/>
+        </w:rPr>
+        <w:t xml:space="preserve">return </w:t>
+      </w:r>
+      <w:r>
+        <w:rPr>
+          <w:color w:val="000000"/>
+          <w:sz w:val="17"/>
+          <w:szCs w:val="17"/>
+        </w:rPr>
+        <w:t>L</w:t>
+      </w:r>
+      <w:r>
+        <w:rPr>
+          <w:color w:val="000000"/>
+          <w:sz w:val="17"/>
+          <w:szCs w:val="17"/>
+        </w:rPr>
+        <w:br/>
+      </w:r>
+      <w:r>
+        <w:rPr>
+          <w:color w:val="000000"/>
+          <w:sz w:val="17"/>
+          <w:szCs w:val="17"/>
+        </w:rPr>
+        <w:br/>
+      </w:r>
+      <w:r>
+        <w:rPr>
+          <w:color w:val="000080"/>
+          <w:sz w:val="17"/>
+          <w:szCs w:val="17"/>
+        </w:rPr>
+        <w:t xml:space="preserve">print </w:t>
+      </w:r>
+      <w:r>
+        <w:rPr>
+          <w:color w:val="000000"/>
+          <w:sz w:val="17"/>
+          <w:szCs w:val="17"/>
+        </w:rPr>
+        <w:t>(fibonacci(</w:t>
+      </w:r>
+      <w:r>
+        <w:rPr>
+          <w:color w:val="0000FF"/>
+          <w:sz w:val="17"/>
+          <w:szCs w:val="17"/>
+        </w:rPr>
+        <w:t>10</w:t>
+      </w:r>
+      <w:r>
+        <w:rPr>
+          <w:color w:val="000000"/>
+          <w:sz w:val="17"/>
+          <w:szCs w:val="17"/>
+        </w:rPr>
+        <w:t>,</w:t>
+      </w:r>
+      <w:r>
+        <w:rPr>
+          <w:color w:val="0000FF"/>
+          <w:sz w:val="17"/>
+          <w:szCs w:val="17"/>
+        </w:rPr>
+        <w:t>0</w:t>
+      </w:r>
+      <w:r>
+        <w:rPr>
+          <w:color w:val="000000"/>
+          <w:sz w:val="17"/>
+          <w:szCs w:val="17"/>
+        </w:rPr>
+        <w:t>,</w:t>
+      </w:r>
+      <w:r>
+        <w:rPr>
+          <w:color w:val="0000FF"/>
+          <w:sz w:val="17"/>
+          <w:szCs w:val="17"/>
+        </w:rPr>
+        <w:t>1</w:t>
+      </w:r>
+      <w:r>
+        <w:rPr>
+          <w:color w:val="000000"/>
+          <w:sz w:val="17"/>
+          <w:szCs w:val="17"/>
+        </w:rPr>
+        <w:t>))</w:t>
+      </w:r>
+    </w:p>
+    <w:p>
+      <w:pPr>
+        <w:pStyle w:val="HTMLPreformatted"/>
+        <w:shd w:val="clear" w:color="auto" w:fill="FFFFFF"/>
+        <w:rPr>
+          <w:i/>
+          <w:iCs/>
+          <w:color w:val="808080"/>
+          <w:sz w:val="17"/>
+          <w:szCs w:val="17"/>
+        </w:rPr>
+      </w:pPr>
+      <w:r>
+        <w:rPr>
+          <w:i/>
+          <w:iCs/>
+          <w:color w:val="808080"/>
+          <w:sz w:val="17"/>
+          <w:szCs w:val="17"/>
+        </w:rPr>
+        <w:tab/>
+      </w:r>
       <w:r>
         <w:rPr>
           <w:i/>
@@ -2389,6 +2448,375 @@
     </w:p>
     <w:p>
       <w:pPr>
+        <w:shd w:val="clear" w:color="auto" w:fill="FFFFFF"/>
+        <w:tabs>
+          <w:tab w:val="left" w:pos="916"/>
+          <w:tab w:val="left" w:pos="1832"/>
+          <w:tab w:val="left" w:pos="2748"/>
+          <w:tab w:val="left" w:pos="3664"/>
+          <w:tab w:val="left" w:pos="4580"/>
+          <w:tab w:val="left" w:pos="5496"/>
+          <w:tab w:val="left" w:pos="6412"/>
+          <w:tab w:val="left" w:pos="7328"/>
+          <w:tab w:val="left" w:pos="8244"/>
+          <w:tab w:val="left" w:pos="9160"/>
+          <w:tab w:val="left" w:pos="10076"/>
+          <w:tab w:val="left" w:pos="10992"/>
+          <w:tab w:val="left" w:pos="11908"/>
+          <w:tab w:val="left" w:pos="12824"/>
+          <w:tab w:val="left" w:pos="13740"/>
+          <w:tab w:val="left" w:pos="14656"/>
+        </w:tabs>
+        <w:spacing w:after="0" w:line="240" w:lineRule="auto"/>
+        <w:ind w:left="916"/>
+        <w:rPr>
+          <w:rFonts w:ascii="Courier New" w:eastAsia="Times New Roman" w:hAnsi="Courier New" w:cs="Courier New"/>
+          <w:color w:val="000000"/>
+          <w:sz w:val="17"/>
+          <w:szCs w:val="17"/>
+        </w:rPr>
+      </w:pPr>
+      <w:r>
+        <w:rPr>
+          <w:rFonts w:ascii="Courier New" w:eastAsia="Times New Roman" w:hAnsi="Courier New" w:cs="Courier New"/>
+          <w:b/>
+          <w:bCs/>
+          <w:color w:val="000080"/>
+          <w:sz w:val="17"/>
+          <w:szCs w:val="17"/>
+        </w:rPr>
+        <w:t xml:space="preserve">def </w:t>
+      </w:r>
+      <w:r>
+        <w:rPr>
+          <w:rFonts w:ascii="Courier New" w:eastAsia="Times New Roman" w:hAnsi="Courier New" w:cs="Courier New"/>
+          <w:color w:val="000000"/>
+          <w:sz w:val="17"/>
+          <w:szCs w:val="17"/>
+        </w:rPr>
+        <w:t>fibonacciRecursive(n):</w:t>
+      </w:r>
+      <w:r>
+        <w:rPr>
+          <w:rFonts w:ascii="Courier New" w:eastAsia="Times New Roman" w:hAnsi="Courier New" w:cs="Courier New"/>
+          <w:color w:val="000000"/>
+          <w:sz w:val="17"/>
+          <w:szCs w:val="17"/>
+        </w:rPr>
+        <w:br/>
+        <w:t xml:space="preserve">  </w:t>
+      </w:r>
+      <w:r>
+        <w:rPr>
+          <w:rFonts w:ascii="Courier New" w:eastAsia="Times New Roman" w:hAnsi="Courier New" w:cs="Courier New"/>
+          <w:b/>
+          <w:bCs/>
+          <w:color w:val="000080"/>
+          <w:sz w:val="17"/>
+          <w:szCs w:val="17"/>
+        </w:rPr>
+        <w:t xml:space="preserve">if </w:t>
+      </w:r>
+      <w:r>
+        <w:rPr>
+          <w:rFonts w:ascii="Courier New" w:eastAsia="Times New Roman" w:hAnsi="Courier New" w:cs="Courier New"/>
+          <w:color w:val="000000"/>
+          <w:sz w:val="17"/>
+          <w:szCs w:val="17"/>
+        </w:rPr>
+        <w:t xml:space="preserve">n == </w:t>
+      </w:r>
+      <w:r>
+        <w:rPr>
+          <w:rFonts w:ascii="Courier New" w:eastAsia="Times New Roman" w:hAnsi="Courier New" w:cs="Courier New"/>
+          <w:color w:val="0000FF"/>
+          <w:sz w:val="17"/>
+          <w:szCs w:val="17"/>
+        </w:rPr>
+        <w:t>0</w:t>
+      </w:r>
+      <w:r>
+        <w:rPr>
+          <w:rFonts w:ascii="Courier New" w:eastAsia="Times New Roman" w:hAnsi="Courier New" w:cs="Courier New"/>
+          <w:color w:val="000000"/>
+          <w:sz w:val="17"/>
+          <w:szCs w:val="17"/>
+        </w:rPr>
+        <w:t>:</w:t>
+      </w:r>
+      <w:r>
+        <w:rPr>
+          <w:rFonts w:ascii="Courier New" w:eastAsia="Times New Roman" w:hAnsi="Courier New" w:cs="Courier New"/>
+          <w:color w:val="000000"/>
+          <w:sz w:val="17"/>
+          <w:szCs w:val="17"/>
+        </w:rPr>
+        <w:br/>
+        <w:t xml:space="preserve">    </w:t>
+      </w:r>
+      <w:r>
+        <w:rPr>
+          <w:rFonts w:ascii="Courier New" w:eastAsia="Times New Roman" w:hAnsi="Courier New" w:cs="Courier New"/>
+          <w:b/>
+          <w:bCs/>
+          <w:color w:val="000080"/>
+          <w:sz w:val="17"/>
+          <w:szCs w:val="17"/>
+        </w:rPr>
+        <w:t xml:space="preserve">return </w:t>
+      </w:r>
+      <w:r>
+        <w:rPr>
+          <w:rFonts w:ascii="Courier New" w:eastAsia="Times New Roman" w:hAnsi="Courier New" w:cs="Courier New"/>
+          <w:color w:val="0000FF"/>
+          <w:sz w:val="17"/>
+          <w:szCs w:val="17"/>
+        </w:rPr>
+        <w:t>0</w:t>
+      </w:r>
+      <w:r>
+        <w:rPr>
+          <w:rFonts w:ascii="Courier New" w:eastAsia="Times New Roman" w:hAnsi="Courier New" w:cs="Courier New"/>
+          <w:color w:val="0000FF"/>
+          <w:sz w:val="17"/>
+          <w:szCs w:val="17"/>
+        </w:rPr>
+        <w:br/>
+        <w:t xml:space="preserve">  </w:t>
+      </w:r>
+      <w:r>
+        <w:rPr>
+          <w:rFonts w:ascii="Courier New" w:eastAsia="Times New Roman" w:hAnsi="Courier New" w:cs="Courier New"/>
+          <w:b/>
+          <w:bCs/>
+          <w:color w:val="000080"/>
+          <w:sz w:val="17"/>
+          <w:szCs w:val="17"/>
+        </w:rPr>
+        <w:t xml:space="preserve">if </w:t>
+      </w:r>
+      <w:r>
+        <w:rPr>
+          <w:rFonts w:ascii="Courier New" w:eastAsia="Times New Roman" w:hAnsi="Courier New" w:cs="Courier New"/>
+          <w:color w:val="000000"/>
+          <w:sz w:val="17"/>
+          <w:szCs w:val="17"/>
+        </w:rPr>
+        <w:t xml:space="preserve">n == </w:t>
+      </w:r>
+      <w:r>
+        <w:rPr>
+          <w:rFonts w:ascii="Courier New" w:eastAsia="Times New Roman" w:hAnsi="Courier New" w:cs="Courier New"/>
+          <w:color w:val="0000FF"/>
+          <w:sz w:val="17"/>
+          <w:szCs w:val="17"/>
+        </w:rPr>
+        <w:t>1</w:t>
+      </w:r>
+      <w:r>
+        <w:rPr>
+          <w:rFonts w:ascii="Courier New" w:eastAsia="Times New Roman" w:hAnsi="Courier New" w:cs="Courier New"/>
+          <w:color w:val="000000"/>
+          <w:sz w:val="17"/>
+          <w:szCs w:val="17"/>
+        </w:rPr>
+        <w:t>:</w:t>
+      </w:r>
+      <w:r>
+        <w:rPr>
+          <w:rFonts w:ascii="Courier New" w:eastAsia="Times New Roman" w:hAnsi="Courier New" w:cs="Courier New"/>
+          <w:color w:val="000000"/>
+          <w:sz w:val="17"/>
+          <w:szCs w:val="17"/>
+        </w:rPr>
+        <w:br/>
+        <w:t xml:space="preserve">    </w:t>
+      </w:r>
+      <w:r>
+        <w:rPr>
+          <w:rFonts w:ascii="Courier New" w:eastAsia="Times New Roman" w:hAnsi="Courier New" w:cs="Courier New"/>
+          <w:b/>
+          <w:bCs/>
+          <w:color w:val="000080"/>
+          <w:sz w:val="17"/>
+          <w:szCs w:val="17"/>
+        </w:rPr>
+        <w:t xml:space="preserve">return </w:t>
+      </w:r>
+      <w:r>
+        <w:rPr>
+          <w:rFonts w:ascii="Courier New" w:eastAsia="Times New Roman" w:hAnsi="Courier New" w:cs="Courier New"/>
+          <w:color w:val="0000FF"/>
+          <w:sz w:val="17"/>
+          <w:szCs w:val="17"/>
+        </w:rPr>
+        <w:t>1</w:t>
+      </w:r>
+      <w:r>
+        <w:rPr>
+          <w:rFonts w:ascii="Courier New" w:eastAsia="Times New Roman" w:hAnsi="Courier New" w:cs="Courier New"/>
+          <w:color w:val="0000FF"/>
+          <w:sz w:val="17"/>
+          <w:szCs w:val="17"/>
+        </w:rPr>
+        <w:br/>
+        <w:t xml:space="preserve">  </w:t>
+      </w:r>
+      <w:r>
+        <w:rPr>
+          <w:rFonts w:ascii="Courier New" w:eastAsia="Times New Roman" w:hAnsi="Courier New" w:cs="Courier New"/>
+          <w:b/>
+          <w:bCs/>
+          <w:color w:val="000080"/>
+          <w:sz w:val="17"/>
+          <w:szCs w:val="17"/>
+        </w:rPr>
+        <w:t>else</w:t>
+      </w:r>
+      <w:r>
+        <w:rPr>
+          <w:rFonts w:ascii="Courier New" w:eastAsia="Times New Roman" w:hAnsi="Courier New" w:cs="Courier New"/>
+          <w:color w:val="000000"/>
+          <w:sz w:val="17"/>
+          <w:szCs w:val="17"/>
+        </w:rPr>
+        <w:t>:</w:t>
+      </w:r>
+      <w:r>
+        <w:rPr>
+          <w:rFonts w:ascii="Courier New" w:eastAsia="Times New Roman" w:hAnsi="Courier New" w:cs="Courier New"/>
+          <w:color w:val="000000"/>
+          <w:sz w:val="17"/>
+          <w:szCs w:val="17"/>
+        </w:rPr>
+        <w:br/>
+        <w:t xml:space="preserve">    </w:t>
+      </w:r>
+      <w:r>
+        <w:rPr>
+          <w:rFonts w:ascii="Courier New" w:eastAsia="Times New Roman" w:hAnsi="Courier New" w:cs="Courier New"/>
+          <w:b/>
+          <w:bCs/>
+          <w:color w:val="000080"/>
+          <w:sz w:val="17"/>
+          <w:szCs w:val="17"/>
+        </w:rPr>
+        <w:t xml:space="preserve">return </w:t>
+      </w:r>
+      <w:r>
+        <w:rPr>
+          <w:rFonts w:ascii="Courier New" w:eastAsia="Times New Roman" w:hAnsi="Courier New" w:cs="Courier New"/>
+          <w:color w:val="000000"/>
+          <w:sz w:val="17"/>
+          <w:szCs w:val="17"/>
+        </w:rPr>
+        <w:t xml:space="preserve">fibonacciRecursive(n - </w:t>
+      </w:r>
+      <w:r>
+        <w:rPr>
+          <w:rFonts w:ascii="Courier New" w:eastAsia="Times New Roman" w:hAnsi="Courier New" w:cs="Courier New"/>
+          <w:color w:val="0000FF"/>
+          <w:sz w:val="17"/>
+          <w:szCs w:val="17"/>
+        </w:rPr>
+        <w:t>1</w:t>
+      </w:r>
+      <w:r>
+        <w:rPr>
+          <w:rFonts w:ascii="Courier New" w:eastAsia="Times New Roman" w:hAnsi="Courier New" w:cs="Courier New"/>
+          <w:color w:val="000000"/>
+          <w:sz w:val="17"/>
+          <w:szCs w:val="17"/>
+        </w:rPr>
+        <w:t xml:space="preserve">) + fibonacciRecursive(n - </w:t>
+      </w:r>
+      <w:r>
+        <w:rPr>
+          <w:rFonts w:ascii="Courier New" w:eastAsia="Times New Roman" w:hAnsi="Courier New" w:cs="Courier New"/>
+          <w:color w:val="0000FF"/>
+          <w:sz w:val="17"/>
+          <w:szCs w:val="17"/>
+        </w:rPr>
+        <w:t>2</w:t>
+      </w:r>
+      <w:r>
+        <w:rPr>
+          <w:rFonts w:ascii="Courier New" w:eastAsia="Times New Roman" w:hAnsi="Courier New" w:cs="Courier New"/>
+          <w:color w:val="000000"/>
+          <w:sz w:val="17"/>
+          <w:szCs w:val="17"/>
+        </w:rPr>
+        <w:t>)</w:t>
+      </w:r>
+      <w:r>
+        <w:rPr>
+          <w:rFonts w:ascii="Courier New" w:eastAsia="Times New Roman" w:hAnsi="Courier New" w:cs="Courier New"/>
+          <w:color w:val="000000"/>
+          <w:sz w:val="17"/>
+          <w:szCs w:val="17"/>
+        </w:rPr>
+        <w:br/>
+      </w:r>
+      <w:r>
+        <w:rPr>
+          <w:rFonts w:ascii="Courier New" w:eastAsia="Times New Roman" w:hAnsi="Courier New" w:cs="Courier New"/>
+          <w:color w:val="000080"/>
+          <w:sz w:val="17"/>
+          <w:szCs w:val="17"/>
+        </w:rPr>
+        <w:t xml:space="preserve">print </w:t>
+      </w:r>
+      <w:r>
+        <w:rPr>
+          <w:rFonts w:ascii="Courier New" w:eastAsia="Times New Roman" w:hAnsi="Courier New" w:cs="Courier New"/>
+          <w:color w:val="000000"/>
+          <w:sz w:val="17"/>
+          <w:szCs w:val="17"/>
+        </w:rPr>
+        <w:t>(fibonacciRecursive(</w:t>
+      </w:r>
+      <w:r>
+        <w:rPr>
+          <w:rFonts w:ascii="Courier New" w:eastAsia="Times New Roman" w:hAnsi="Courier New" w:cs="Courier New"/>
+          <w:color w:val="0000FF"/>
+          <w:sz w:val="17"/>
+          <w:szCs w:val="17"/>
+        </w:rPr>
+        <w:t>4</w:t>
+      </w:r>
+      <w:r>
+        <w:rPr>
+          <w:rFonts w:ascii="Courier New" w:eastAsia="Times New Roman" w:hAnsi="Courier New" w:cs="Courier New"/>
+          <w:color w:val="000000"/>
+          <w:sz w:val="17"/>
+          <w:szCs w:val="17"/>
+        </w:rPr>
+        <w:t>))</w:t>
+      </w:r>
+      <w:r>
+        <w:rPr>
+          <w:rFonts w:ascii="Courier New" w:eastAsia="Times New Roman" w:hAnsi="Courier New" w:cs="Courier New"/>
+          <w:color w:val="000000"/>
+          <w:sz w:val="17"/>
+          <w:szCs w:val="17"/>
+        </w:rPr>
+        <w:br/>
+      </w:r>
+      <w:r>
+        <w:rPr>
+          <w:rFonts w:ascii="Courier New" w:eastAsia="Times New Roman" w:hAnsi="Courier New" w:cs="Courier New"/>
+          <w:i/>
+          <w:iCs/>
+          <w:color w:val="808080"/>
+          <w:sz w:val="17"/>
+          <w:szCs w:val="17"/>
+        </w:rPr>
+        <w:t>#3</w:t>
+      </w:r>
+    </w:p>
+    <w:p/>
+    <w:p>
+      <w:pPr>
         <w:pStyle w:val="Heading3"/>
         <w:rPr>
           <w:rFonts w:eastAsia="Times New Roman"/>
@@ -2398,6 +2826,7 @@
         <w:rPr>
           <w:rFonts w:eastAsia="Times New Roman"/>
         </w:rPr>
+        <w:lastRenderedPageBreak/>
         <w:tab/>
         <w:t>Power set backtracking:</w:t>
       </w:r>
@@ -2797,7 +3226,6 @@
           <w:sz w:val="17"/>
           <w:szCs w:val="17"/>
         </w:rPr>
-        <w:lastRenderedPageBreak/>
         <w:br/>
         <w:t xml:space="preserve">    </w:t>
       </w:r>
@@ -3936,6 +4364,7 @@
         <w:rPr>
           <w:rFonts w:eastAsia="Times New Roman"/>
         </w:rPr>
+        <w:lastRenderedPageBreak/>
         <w:tab/>
       </w:r>
     </w:p>

</xml_diff>

<commit_message>
periodic + nice ggplot
</commit_message>
<xml_diff>
--- a/AlgoDSKnow.docx
+++ b/AlgoDSKnow.docx
@@ -2,6 +2,1048 @@
 <file path=word/document.xml><?xml version="1.0" encoding="utf-8"?>
 <w:document xmlns:wpc="http://schemas.microsoft.com/office/word/2010/wordprocessingCanvas" xmlns:cx="http://schemas.microsoft.com/office/drawing/2014/chartex" xmlns:cx1="http://schemas.microsoft.com/office/drawing/2015/9/8/chartex" xmlns:mc="http://schemas.openxmlformats.org/markup-compatibility/2006" xmlns:o="urn:schemas-microsoft-com:office:office" xmlns:r="http://schemas.openxmlformats.org/officeDocument/2006/relationships" xmlns:m="http://schemas.openxmlformats.org/officeDocument/2006/math" xmlns:v="urn:schemas-microsoft-com:vml" xmlns:wp14="http://schemas.microsoft.com/office/word/2010/wordprocessingDrawing" xmlns:wp="http://schemas.openxmlformats.org/drawingml/2006/wordprocessingDrawing" xmlns:w10="urn:schemas-microsoft-com:office:word" xmlns:w="http://schemas.openxmlformats.org/wordprocessingml/2006/main" xmlns:w14="http://schemas.microsoft.com/office/word/2010/wordml" xmlns:w15="http://schemas.microsoft.com/office/word/2012/wordml" xmlns:w16se="http://schemas.microsoft.com/office/word/2015/wordml/symex" xmlns:wpg="http://schemas.microsoft.com/office/word/2010/wordprocessingGroup" xmlns:wpi="http://schemas.microsoft.com/office/word/2010/wordprocessingInk" xmlns:wne="http://schemas.microsoft.com/office/word/2006/wordml" xmlns:wps="http://schemas.microsoft.com/office/word/2010/wordprocessingShape" mc:Ignorable="w14 w15 w16se wp14">
   <w:body>
+    <w:sdt>
+      <w:sdtPr>
+        <w:id w:val="1819692370"/>
+        <w:docPartObj>
+          <w:docPartGallery w:val="Table of Contents"/>
+          <w:docPartUnique/>
+        </w:docPartObj>
+      </w:sdtPr>
+      <w:sdtEndPr>
+        <w:rPr>
+          <w:rFonts w:asciiTheme="minorHAnsi" w:eastAsiaTheme="minorHAnsi" w:hAnsiTheme="minorHAnsi" w:cstheme="minorBidi"/>
+          <w:b/>
+          <w:bCs/>
+          <w:noProof/>
+          <w:color w:val="auto"/>
+          <w:sz w:val="22"/>
+          <w:szCs w:val="22"/>
+        </w:rPr>
+      </w:sdtEndPr>
+      <w:sdtContent>
+        <w:bookmarkStart w:id="0" w:name="_GoBack" w:displacedByCustomXml="prev"/>
+        <w:bookmarkEnd w:id="0" w:displacedByCustomXml="prev"/>
+        <w:p>
+          <w:pPr>
+            <w:pStyle w:val="TOCHeading"/>
+          </w:pPr>
+          <w:r>
+            <w:t>Contents</w:t>
+          </w:r>
+        </w:p>
+        <w:p>
+          <w:pPr>
+            <w:pStyle w:val="TOC1"/>
+            <w:tabs>
+              <w:tab w:val="right" w:leader="dot" w:pos="9350"/>
+            </w:tabs>
+            <w:rPr>
+              <w:rFonts w:eastAsiaTheme="minorEastAsia"/>
+              <w:noProof/>
+            </w:rPr>
+          </w:pPr>
+          <w:r>
+            <w:rPr>
+              <w:b/>
+              <w:bCs/>
+              <w:noProof/>
+            </w:rPr>
+            <w:fldChar w:fldCharType="begin"/>
+          </w:r>
+          <w:r>
+            <w:rPr>
+              <w:b/>
+              <w:bCs/>
+              <w:noProof/>
+            </w:rPr>
+            <w:instrText xml:space="preserve"> TOC \o "1-3" \h \z \u </w:instrText>
+          </w:r>
+          <w:r>
+            <w:rPr>
+              <w:b/>
+              <w:bCs/>
+              <w:noProof/>
+            </w:rPr>
+            <w:fldChar w:fldCharType="separate"/>
+          </w:r>
+          <w:hyperlink w:anchor="_Toc1495425" w:history="1">
+            <w:r>
+              <w:rPr>
+                <w:rStyle w:val="Hyperlink"/>
+                <w:noProof/>
+                <w:lang w:val="en-GB"/>
+              </w:rPr>
+              <w:t>Basic</w:t>
+            </w:r>
+            <w:r>
+              <w:rPr>
+                <w:noProof/>
+                <w:webHidden/>
+              </w:rPr>
+              <w:tab/>
+            </w:r>
+            <w:r>
+              <w:rPr>
+                <w:noProof/>
+                <w:webHidden/>
+              </w:rPr>
+              <w:fldChar w:fldCharType="begin"/>
+            </w:r>
+            <w:r>
+              <w:rPr>
+                <w:noProof/>
+                <w:webHidden/>
+              </w:rPr>
+              <w:instrText xml:space="preserve"> PAGEREF _Toc1495425 \h </w:instrText>
+            </w:r>
+            <w:r>
+              <w:rPr>
+                <w:noProof/>
+                <w:webHidden/>
+              </w:rPr>
+            </w:r>
+            <w:r>
+              <w:rPr>
+                <w:noProof/>
+                <w:webHidden/>
+              </w:rPr>
+              <w:fldChar w:fldCharType="separate"/>
+            </w:r>
+            <w:r>
+              <w:rPr>
+                <w:noProof/>
+                <w:webHidden/>
+              </w:rPr>
+              <w:t>1</w:t>
+            </w:r>
+            <w:r>
+              <w:rPr>
+                <w:noProof/>
+                <w:webHidden/>
+              </w:rPr>
+              <w:fldChar w:fldCharType="end"/>
+            </w:r>
+          </w:hyperlink>
+        </w:p>
+        <w:p>
+          <w:pPr>
+            <w:pStyle w:val="TOC3"/>
+            <w:tabs>
+              <w:tab w:val="right" w:leader="dot" w:pos="9350"/>
+            </w:tabs>
+            <w:rPr>
+              <w:rFonts w:eastAsiaTheme="minorEastAsia"/>
+              <w:noProof/>
+            </w:rPr>
+          </w:pPr>
+          <w:hyperlink w:anchor="_Toc1495426" w:history="1">
+            <w:r>
+              <w:rPr>
+                <w:rStyle w:val="Hyperlink"/>
+                <w:noProof/>
+                <w:lang w:val="en-GB"/>
+              </w:rPr>
+              <w:t>2s complement:</w:t>
+            </w:r>
+            <w:r>
+              <w:rPr>
+                <w:noProof/>
+                <w:webHidden/>
+              </w:rPr>
+              <w:tab/>
+            </w:r>
+            <w:r>
+              <w:rPr>
+                <w:noProof/>
+                <w:webHidden/>
+              </w:rPr>
+              <w:fldChar w:fldCharType="begin"/>
+            </w:r>
+            <w:r>
+              <w:rPr>
+                <w:noProof/>
+                <w:webHidden/>
+              </w:rPr>
+              <w:instrText xml:space="preserve"> PAGEREF _Toc1495426 \h </w:instrText>
+            </w:r>
+            <w:r>
+              <w:rPr>
+                <w:noProof/>
+                <w:webHidden/>
+              </w:rPr>
+            </w:r>
+            <w:r>
+              <w:rPr>
+                <w:noProof/>
+                <w:webHidden/>
+              </w:rPr>
+              <w:fldChar w:fldCharType="separate"/>
+            </w:r>
+            <w:r>
+              <w:rPr>
+                <w:noProof/>
+                <w:webHidden/>
+              </w:rPr>
+              <w:t>1</w:t>
+            </w:r>
+            <w:r>
+              <w:rPr>
+                <w:noProof/>
+                <w:webHidden/>
+              </w:rPr>
+              <w:fldChar w:fldCharType="end"/>
+            </w:r>
+          </w:hyperlink>
+        </w:p>
+        <w:p>
+          <w:pPr>
+            <w:pStyle w:val="TOC3"/>
+            <w:tabs>
+              <w:tab w:val="right" w:leader="dot" w:pos="9350"/>
+            </w:tabs>
+            <w:rPr>
+              <w:rFonts w:eastAsiaTheme="minorEastAsia"/>
+              <w:noProof/>
+            </w:rPr>
+          </w:pPr>
+          <w:hyperlink w:anchor="_Toc1495427" w:history="1">
+            <w:r>
+              <w:rPr>
+                <w:rStyle w:val="Hyperlink"/>
+                <w:noProof/>
+                <w:lang w:val="en-GB"/>
+              </w:rPr>
+              <w:t>Fibonacci:</w:t>
+            </w:r>
+            <w:r>
+              <w:rPr>
+                <w:noProof/>
+                <w:webHidden/>
+              </w:rPr>
+              <w:tab/>
+            </w:r>
+            <w:r>
+              <w:rPr>
+                <w:noProof/>
+                <w:webHidden/>
+              </w:rPr>
+              <w:fldChar w:fldCharType="begin"/>
+            </w:r>
+            <w:r>
+              <w:rPr>
+                <w:noProof/>
+                <w:webHidden/>
+              </w:rPr>
+              <w:instrText xml:space="preserve"> PAGEREF _Toc1495427 \h </w:instrText>
+            </w:r>
+            <w:r>
+              <w:rPr>
+                <w:noProof/>
+                <w:webHidden/>
+              </w:rPr>
+            </w:r>
+            <w:r>
+              <w:rPr>
+                <w:noProof/>
+                <w:webHidden/>
+              </w:rPr>
+              <w:fldChar w:fldCharType="separate"/>
+            </w:r>
+            <w:r>
+              <w:rPr>
+                <w:noProof/>
+                <w:webHidden/>
+              </w:rPr>
+              <w:t>1</w:t>
+            </w:r>
+            <w:r>
+              <w:rPr>
+                <w:noProof/>
+                <w:webHidden/>
+              </w:rPr>
+              <w:fldChar w:fldCharType="end"/>
+            </w:r>
+          </w:hyperlink>
+        </w:p>
+        <w:p>
+          <w:pPr>
+            <w:pStyle w:val="TOC3"/>
+            <w:tabs>
+              <w:tab w:val="right" w:leader="dot" w:pos="9350"/>
+            </w:tabs>
+            <w:rPr>
+              <w:rFonts w:eastAsiaTheme="minorEastAsia"/>
+              <w:noProof/>
+            </w:rPr>
+          </w:pPr>
+          <w:hyperlink w:anchor="_Toc1495428" w:history="1">
+            <w:r>
+              <w:rPr>
+                <w:rStyle w:val="Hyperlink"/>
+                <w:noProof/>
+                <w:lang w:val="en-GB"/>
+              </w:rPr>
+              <w:t>FibonacciUsingStreamIterator:</w:t>
+            </w:r>
+            <w:r>
+              <w:rPr>
+                <w:noProof/>
+                <w:webHidden/>
+              </w:rPr>
+              <w:tab/>
+            </w:r>
+            <w:r>
+              <w:rPr>
+                <w:noProof/>
+                <w:webHidden/>
+              </w:rPr>
+              <w:fldChar w:fldCharType="begin"/>
+            </w:r>
+            <w:r>
+              <w:rPr>
+                <w:noProof/>
+                <w:webHidden/>
+              </w:rPr>
+              <w:instrText xml:space="preserve"> PAGEREF _Toc1495428 \h </w:instrText>
+            </w:r>
+            <w:r>
+              <w:rPr>
+                <w:noProof/>
+                <w:webHidden/>
+              </w:rPr>
+            </w:r>
+            <w:r>
+              <w:rPr>
+                <w:noProof/>
+                <w:webHidden/>
+              </w:rPr>
+              <w:fldChar w:fldCharType="separate"/>
+            </w:r>
+            <w:r>
+              <w:rPr>
+                <w:noProof/>
+                <w:webHidden/>
+              </w:rPr>
+              <w:t>2</w:t>
+            </w:r>
+            <w:r>
+              <w:rPr>
+                <w:noProof/>
+                <w:webHidden/>
+              </w:rPr>
+              <w:fldChar w:fldCharType="end"/>
+            </w:r>
+          </w:hyperlink>
+        </w:p>
+        <w:p>
+          <w:pPr>
+            <w:pStyle w:val="TOC3"/>
+            <w:tabs>
+              <w:tab w:val="right" w:leader="dot" w:pos="9350"/>
+            </w:tabs>
+            <w:rPr>
+              <w:rFonts w:eastAsiaTheme="minorEastAsia"/>
+              <w:noProof/>
+            </w:rPr>
+          </w:pPr>
+          <w:hyperlink w:anchor="_Toc1495429" w:history="1">
+            <w:r>
+              <w:rPr>
+                <w:rStyle w:val="Hyperlink"/>
+                <w:noProof/>
+                <w:lang w:val="en-GB"/>
+              </w:rPr>
+              <w:t>FibonacciUsingForkJoinPool:</w:t>
+            </w:r>
+            <w:r>
+              <w:rPr>
+                <w:noProof/>
+                <w:webHidden/>
+              </w:rPr>
+              <w:tab/>
+            </w:r>
+            <w:r>
+              <w:rPr>
+                <w:noProof/>
+                <w:webHidden/>
+              </w:rPr>
+              <w:fldChar w:fldCharType="begin"/>
+            </w:r>
+            <w:r>
+              <w:rPr>
+                <w:noProof/>
+                <w:webHidden/>
+              </w:rPr>
+              <w:instrText xml:space="preserve"> PAGEREF _Toc1495429 \h </w:instrText>
+            </w:r>
+            <w:r>
+              <w:rPr>
+                <w:noProof/>
+                <w:webHidden/>
+              </w:rPr>
+            </w:r>
+            <w:r>
+              <w:rPr>
+                <w:noProof/>
+                <w:webHidden/>
+              </w:rPr>
+              <w:fldChar w:fldCharType="separate"/>
+            </w:r>
+            <w:r>
+              <w:rPr>
+                <w:noProof/>
+                <w:webHidden/>
+              </w:rPr>
+              <w:t>2</w:t>
+            </w:r>
+            <w:r>
+              <w:rPr>
+                <w:noProof/>
+                <w:webHidden/>
+              </w:rPr>
+              <w:fldChar w:fldCharType="end"/>
+            </w:r>
+          </w:hyperlink>
+        </w:p>
+        <w:p>
+          <w:pPr>
+            <w:pStyle w:val="TOC3"/>
+            <w:tabs>
+              <w:tab w:val="right" w:leader="dot" w:pos="9350"/>
+            </w:tabs>
+            <w:rPr>
+              <w:rFonts w:eastAsiaTheme="minorEastAsia"/>
+              <w:noProof/>
+            </w:rPr>
+          </w:pPr>
+          <w:hyperlink w:anchor="_Toc1495430" w:history="1">
+            <w:r>
+              <w:rPr>
+                <w:rStyle w:val="Hyperlink"/>
+                <w:noProof/>
+              </w:rPr>
+              <w:t>Prime:</w:t>
+            </w:r>
+            <w:r>
+              <w:rPr>
+                <w:noProof/>
+                <w:webHidden/>
+              </w:rPr>
+              <w:tab/>
+            </w:r>
+            <w:r>
+              <w:rPr>
+                <w:noProof/>
+                <w:webHidden/>
+              </w:rPr>
+              <w:fldChar w:fldCharType="begin"/>
+            </w:r>
+            <w:r>
+              <w:rPr>
+                <w:noProof/>
+                <w:webHidden/>
+              </w:rPr>
+              <w:instrText xml:space="preserve"> PAGEREF _Toc1495430 \h </w:instrText>
+            </w:r>
+            <w:r>
+              <w:rPr>
+                <w:noProof/>
+                <w:webHidden/>
+              </w:rPr>
+            </w:r>
+            <w:r>
+              <w:rPr>
+                <w:noProof/>
+                <w:webHidden/>
+              </w:rPr>
+              <w:fldChar w:fldCharType="separate"/>
+            </w:r>
+            <w:r>
+              <w:rPr>
+                <w:noProof/>
+                <w:webHidden/>
+              </w:rPr>
+              <w:t>3</w:t>
+            </w:r>
+            <w:r>
+              <w:rPr>
+                <w:noProof/>
+                <w:webHidden/>
+              </w:rPr>
+              <w:fldChar w:fldCharType="end"/>
+            </w:r>
+          </w:hyperlink>
+        </w:p>
+        <w:p>
+          <w:pPr>
+            <w:pStyle w:val="TOC1"/>
+            <w:tabs>
+              <w:tab w:val="right" w:leader="dot" w:pos="9350"/>
+            </w:tabs>
+            <w:rPr>
+              <w:rFonts w:eastAsiaTheme="minorEastAsia"/>
+              <w:noProof/>
+            </w:rPr>
+          </w:pPr>
+          <w:hyperlink w:anchor="_Toc1495431" w:history="1">
+            <w:r>
+              <w:rPr>
+                <w:rStyle w:val="Hyperlink"/>
+                <w:noProof/>
+                <w:lang w:val="en-GB"/>
+              </w:rPr>
+              <w:t>Recursion</w:t>
+            </w:r>
+            <w:r>
+              <w:rPr>
+                <w:noProof/>
+                <w:webHidden/>
+              </w:rPr>
+              <w:tab/>
+            </w:r>
+            <w:r>
+              <w:rPr>
+                <w:noProof/>
+                <w:webHidden/>
+              </w:rPr>
+              <w:fldChar w:fldCharType="begin"/>
+            </w:r>
+            <w:r>
+              <w:rPr>
+                <w:noProof/>
+                <w:webHidden/>
+              </w:rPr>
+              <w:instrText xml:space="preserve"> PAGEREF _Toc1495431 \h </w:instrText>
+            </w:r>
+            <w:r>
+              <w:rPr>
+                <w:noProof/>
+                <w:webHidden/>
+              </w:rPr>
+            </w:r>
+            <w:r>
+              <w:rPr>
+                <w:noProof/>
+                <w:webHidden/>
+              </w:rPr>
+              <w:fldChar w:fldCharType="separate"/>
+            </w:r>
+            <w:r>
+              <w:rPr>
+                <w:noProof/>
+                <w:webHidden/>
+              </w:rPr>
+              <w:t>3</w:t>
+            </w:r>
+            <w:r>
+              <w:rPr>
+                <w:noProof/>
+                <w:webHidden/>
+              </w:rPr>
+              <w:fldChar w:fldCharType="end"/>
+            </w:r>
+          </w:hyperlink>
+        </w:p>
+        <w:p>
+          <w:pPr>
+            <w:pStyle w:val="TOC3"/>
+            <w:tabs>
+              <w:tab w:val="right" w:leader="dot" w:pos="9350"/>
+            </w:tabs>
+            <w:rPr>
+              <w:rFonts w:eastAsiaTheme="minorEastAsia"/>
+              <w:noProof/>
+            </w:rPr>
+          </w:pPr>
+          <w:hyperlink w:anchor="_Toc1495432" w:history="1">
+            <w:r>
+              <w:rPr>
+                <w:rStyle w:val="Hyperlink"/>
+                <w:noProof/>
+                <w:lang w:val="en-GB"/>
+              </w:rPr>
+              <w:t>Reverse A String:</w:t>
+            </w:r>
+            <w:r>
+              <w:rPr>
+                <w:noProof/>
+                <w:webHidden/>
+              </w:rPr>
+              <w:tab/>
+            </w:r>
+            <w:r>
+              <w:rPr>
+                <w:noProof/>
+                <w:webHidden/>
+              </w:rPr>
+              <w:fldChar w:fldCharType="begin"/>
+            </w:r>
+            <w:r>
+              <w:rPr>
+                <w:noProof/>
+                <w:webHidden/>
+              </w:rPr>
+              <w:instrText xml:space="preserve"> PAGEREF _Toc1495432 \h </w:instrText>
+            </w:r>
+            <w:r>
+              <w:rPr>
+                <w:noProof/>
+                <w:webHidden/>
+              </w:rPr>
+            </w:r>
+            <w:r>
+              <w:rPr>
+                <w:noProof/>
+                <w:webHidden/>
+              </w:rPr>
+              <w:fldChar w:fldCharType="separate"/>
+            </w:r>
+            <w:r>
+              <w:rPr>
+                <w:noProof/>
+                <w:webHidden/>
+              </w:rPr>
+              <w:t>3</w:t>
+            </w:r>
+            <w:r>
+              <w:rPr>
+                <w:noProof/>
+                <w:webHidden/>
+              </w:rPr>
+              <w:fldChar w:fldCharType="end"/>
+            </w:r>
+          </w:hyperlink>
+        </w:p>
+        <w:p>
+          <w:pPr>
+            <w:pStyle w:val="TOC3"/>
+            <w:tabs>
+              <w:tab w:val="right" w:leader="dot" w:pos="9350"/>
+            </w:tabs>
+            <w:rPr>
+              <w:rFonts w:eastAsiaTheme="minorEastAsia"/>
+              <w:noProof/>
+            </w:rPr>
+          </w:pPr>
+          <w:hyperlink w:anchor="_Toc1495433" w:history="1">
+            <w:r>
+              <w:rPr>
+                <w:rStyle w:val="Hyperlink"/>
+                <w:rFonts w:eastAsia="Times New Roman"/>
+                <w:noProof/>
+              </w:rPr>
+              <w:t>Count spaces in a string:</w:t>
+            </w:r>
+            <w:r>
+              <w:rPr>
+                <w:noProof/>
+                <w:webHidden/>
+              </w:rPr>
+              <w:tab/>
+            </w:r>
+            <w:r>
+              <w:rPr>
+                <w:noProof/>
+                <w:webHidden/>
+              </w:rPr>
+              <w:fldChar w:fldCharType="begin"/>
+            </w:r>
+            <w:r>
+              <w:rPr>
+                <w:noProof/>
+                <w:webHidden/>
+              </w:rPr>
+              <w:instrText xml:space="preserve"> PAGEREF _Toc1495433 \h </w:instrText>
+            </w:r>
+            <w:r>
+              <w:rPr>
+                <w:noProof/>
+                <w:webHidden/>
+              </w:rPr>
+            </w:r>
+            <w:r>
+              <w:rPr>
+                <w:noProof/>
+                <w:webHidden/>
+              </w:rPr>
+              <w:fldChar w:fldCharType="separate"/>
+            </w:r>
+            <w:r>
+              <w:rPr>
+                <w:noProof/>
+                <w:webHidden/>
+              </w:rPr>
+              <w:t>3</w:t>
+            </w:r>
+            <w:r>
+              <w:rPr>
+                <w:noProof/>
+                <w:webHidden/>
+              </w:rPr>
+              <w:fldChar w:fldCharType="end"/>
+            </w:r>
+          </w:hyperlink>
+        </w:p>
+        <w:p>
+          <w:pPr>
+            <w:pStyle w:val="TOC3"/>
+            <w:tabs>
+              <w:tab w:val="right" w:leader="dot" w:pos="9350"/>
+            </w:tabs>
+            <w:rPr>
+              <w:rFonts w:eastAsiaTheme="minorEastAsia"/>
+              <w:noProof/>
+            </w:rPr>
+          </w:pPr>
+          <w:hyperlink w:anchor="_Toc1495434" w:history="1">
+            <w:r>
+              <w:rPr>
+                <w:rStyle w:val="Hyperlink"/>
+                <w:noProof/>
+              </w:rPr>
+              <w:t>Fibonacci:</w:t>
+            </w:r>
+            <w:r>
+              <w:rPr>
+                <w:noProof/>
+                <w:webHidden/>
+              </w:rPr>
+              <w:tab/>
+            </w:r>
+            <w:r>
+              <w:rPr>
+                <w:noProof/>
+                <w:webHidden/>
+              </w:rPr>
+              <w:fldChar w:fldCharType="begin"/>
+            </w:r>
+            <w:r>
+              <w:rPr>
+                <w:noProof/>
+                <w:webHidden/>
+              </w:rPr>
+              <w:instrText xml:space="preserve"> PAGEREF _Toc1495434 \h </w:instrText>
+            </w:r>
+            <w:r>
+              <w:rPr>
+                <w:noProof/>
+                <w:webHidden/>
+              </w:rPr>
+            </w:r>
+            <w:r>
+              <w:rPr>
+                <w:noProof/>
+                <w:webHidden/>
+              </w:rPr>
+              <w:fldChar w:fldCharType="separate"/>
+            </w:r>
+            <w:r>
+              <w:rPr>
+                <w:noProof/>
+                <w:webHidden/>
+              </w:rPr>
+              <w:t>4</w:t>
+            </w:r>
+            <w:r>
+              <w:rPr>
+                <w:noProof/>
+                <w:webHidden/>
+              </w:rPr>
+              <w:fldChar w:fldCharType="end"/>
+            </w:r>
+          </w:hyperlink>
+        </w:p>
+        <w:p>
+          <w:pPr>
+            <w:pStyle w:val="TOC3"/>
+            <w:tabs>
+              <w:tab w:val="right" w:leader="dot" w:pos="9350"/>
+            </w:tabs>
+            <w:rPr>
+              <w:rFonts w:eastAsiaTheme="minorEastAsia"/>
+              <w:noProof/>
+            </w:rPr>
+          </w:pPr>
+          <w:hyperlink w:anchor="_Toc1495435" w:history="1">
+            <w:r>
+              <w:rPr>
+                <w:rStyle w:val="Hyperlink"/>
+                <w:rFonts w:eastAsia="Times New Roman"/>
+                <w:noProof/>
+              </w:rPr>
+              <w:t>Power set backtracking:</w:t>
+            </w:r>
+            <w:r>
+              <w:rPr>
+                <w:noProof/>
+                <w:webHidden/>
+              </w:rPr>
+              <w:tab/>
+            </w:r>
+            <w:r>
+              <w:rPr>
+                <w:noProof/>
+                <w:webHidden/>
+              </w:rPr>
+              <w:fldChar w:fldCharType="begin"/>
+            </w:r>
+            <w:r>
+              <w:rPr>
+                <w:noProof/>
+                <w:webHidden/>
+              </w:rPr>
+              <w:instrText xml:space="preserve"> PAGEREF _Toc1495435 \h </w:instrText>
+            </w:r>
+            <w:r>
+              <w:rPr>
+                <w:noProof/>
+                <w:webHidden/>
+              </w:rPr>
+            </w:r>
+            <w:r>
+              <w:rPr>
+                <w:noProof/>
+                <w:webHidden/>
+              </w:rPr>
+              <w:fldChar w:fldCharType="separate"/>
+            </w:r>
+            <w:r>
+              <w:rPr>
+                <w:noProof/>
+                <w:webHidden/>
+              </w:rPr>
+              <w:t>4</w:t>
+            </w:r>
+            <w:r>
+              <w:rPr>
+                <w:noProof/>
+                <w:webHidden/>
+              </w:rPr>
+              <w:fldChar w:fldCharType="end"/>
+            </w:r>
+          </w:hyperlink>
+        </w:p>
+        <w:p>
+          <w:pPr>
+            <w:pStyle w:val="TOC1"/>
+            <w:tabs>
+              <w:tab w:val="right" w:leader="dot" w:pos="9350"/>
+            </w:tabs>
+            <w:rPr>
+              <w:rFonts w:eastAsiaTheme="minorEastAsia"/>
+              <w:noProof/>
+            </w:rPr>
+          </w:pPr>
+          <w:hyperlink w:anchor="_Toc1495436" w:history="1">
+            <w:r>
+              <w:rPr>
+                <w:rStyle w:val="Hyperlink"/>
+                <w:noProof/>
+              </w:rPr>
+              <w:t>Advanced:</w:t>
+            </w:r>
+            <w:r>
+              <w:rPr>
+                <w:noProof/>
+                <w:webHidden/>
+              </w:rPr>
+              <w:tab/>
+            </w:r>
+            <w:r>
+              <w:rPr>
+                <w:noProof/>
+                <w:webHidden/>
+              </w:rPr>
+              <w:fldChar w:fldCharType="begin"/>
+            </w:r>
+            <w:r>
+              <w:rPr>
+                <w:noProof/>
+                <w:webHidden/>
+              </w:rPr>
+              <w:instrText xml:space="preserve"> PAGEREF _Toc1495436 \h </w:instrText>
+            </w:r>
+            <w:r>
+              <w:rPr>
+                <w:noProof/>
+                <w:webHidden/>
+              </w:rPr>
+            </w:r>
+            <w:r>
+              <w:rPr>
+                <w:noProof/>
+                <w:webHidden/>
+              </w:rPr>
+              <w:fldChar w:fldCharType="separate"/>
+            </w:r>
+            <w:r>
+              <w:rPr>
+                <w:noProof/>
+                <w:webHidden/>
+              </w:rPr>
+              <w:t>5</w:t>
+            </w:r>
+            <w:r>
+              <w:rPr>
+                <w:noProof/>
+                <w:webHidden/>
+              </w:rPr>
+              <w:fldChar w:fldCharType="end"/>
+            </w:r>
+          </w:hyperlink>
+        </w:p>
+        <w:p>
+          <w:pPr>
+            <w:pStyle w:val="TOC3"/>
+            <w:tabs>
+              <w:tab w:val="right" w:leader="dot" w:pos="9350"/>
+            </w:tabs>
+            <w:rPr>
+              <w:rFonts w:eastAsiaTheme="minorEastAsia"/>
+              <w:noProof/>
+            </w:rPr>
+          </w:pPr>
+          <w:hyperlink w:anchor="_Toc1495437" w:history="1">
+            <w:r>
+              <w:rPr>
+                <w:rStyle w:val="Hyperlink"/>
+                <w:rFonts w:eastAsia="Times New Roman"/>
+                <w:noProof/>
+              </w:rPr>
+              <w:t>All permutations using Heap’s algorithim:</w:t>
+            </w:r>
+            <w:r>
+              <w:rPr>
+                <w:noProof/>
+                <w:webHidden/>
+              </w:rPr>
+              <w:tab/>
+            </w:r>
+            <w:r>
+              <w:rPr>
+                <w:noProof/>
+                <w:webHidden/>
+              </w:rPr>
+              <w:fldChar w:fldCharType="begin"/>
+            </w:r>
+            <w:r>
+              <w:rPr>
+                <w:noProof/>
+                <w:webHidden/>
+              </w:rPr>
+              <w:instrText xml:space="preserve"> PAGEREF _Toc1495437 \h </w:instrText>
+            </w:r>
+            <w:r>
+              <w:rPr>
+                <w:noProof/>
+                <w:webHidden/>
+              </w:rPr>
+            </w:r>
+            <w:r>
+              <w:rPr>
+                <w:noProof/>
+                <w:webHidden/>
+              </w:rPr>
+              <w:fldChar w:fldCharType="separate"/>
+            </w:r>
+            <w:r>
+              <w:rPr>
+                <w:noProof/>
+                <w:webHidden/>
+              </w:rPr>
+              <w:t>5</w:t>
+            </w:r>
+            <w:r>
+              <w:rPr>
+                <w:noProof/>
+                <w:webHidden/>
+              </w:rPr>
+              <w:fldChar w:fldCharType="end"/>
+            </w:r>
+          </w:hyperlink>
+        </w:p>
+        <w:p>
+          <w:pPr>
+            <w:pStyle w:val="TOC3"/>
+            <w:tabs>
+              <w:tab w:val="right" w:leader="dot" w:pos="9350"/>
+            </w:tabs>
+            <w:rPr>
+              <w:rFonts w:eastAsiaTheme="minorEastAsia"/>
+              <w:noProof/>
+            </w:rPr>
+          </w:pPr>
+          <w:hyperlink w:anchor="_Toc1495438" w:history="1">
+            <w:r>
+              <w:rPr>
+                <w:rStyle w:val="Hyperlink"/>
+                <w:noProof/>
+              </w:rPr>
+              <w:t>PowerSet By Masking:</w:t>
+            </w:r>
+            <w:r>
+              <w:rPr>
+                <w:noProof/>
+                <w:webHidden/>
+              </w:rPr>
+              <w:tab/>
+            </w:r>
+            <w:r>
+              <w:rPr>
+                <w:noProof/>
+                <w:webHidden/>
+              </w:rPr>
+              <w:fldChar w:fldCharType="begin"/>
+            </w:r>
+            <w:r>
+              <w:rPr>
+                <w:noProof/>
+                <w:webHidden/>
+              </w:rPr>
+              <w:instrText xml:space="preserve"> PAGEREF _Toc1495438 \h </w:instrText>
+            </w:r>
+            <w:r>
+              <w:rPr>
+                <w:noProof/>
+                <w:webHidden/>
+              </w:rPr>
+            </w:r>
+            <w:r>
+              <w:rPr>
+                <w:noProof/>
+                <w:webHidden/>
+              </w:rPr>
+              <w:fldChar w:fldCharType="separate"/>
+            </w:r>
+            <w:r>
+              <w:rPr>
+                <w:noProof/>
+                <w:webHidden/>
+              </w:rPr>
+              <w:t>5</w:t>
+            </w:r>
+            <w:r>
+              <w:rPr>
+                <w:noProof/>
+                <w:webHidden/>
+              </w:rPr>
+              <w:fldChar w:fldCharType="end"/>
+            </w:r>
+          </w:hyperlink>
+        </w:p>
+        <w:p>
+          <w:r>
+            <w:rPr>
+              <w:b/>
+              <w:bCs/>
+              <w:noProof/>
+            </w:rPr>
+            <w:fldChar w:fldCharType="end"/>
+          </w:r>
+        </w:p>
+      </w:sdtContent>
+    </w:sdt>
     <w:p>
       <w:pPr>
         <w:pStyle w:val="Heading1"/>
@@ -9,12 +1051,22 @@
           <w:lang w:val="en-GB"/>
         </w:rPr>
       </w:pPr>
-      <w:r>
+    </w:p>
+    <w:p>
+      <w:pPr>
+        <w:pStyle w:val="Heading1"/>
         <w:rPr>
           <w:lang w:val="en-GB"/>
         </w:rPr>
+      </w:pPr>
+      <w:bookmarkStart w:id="1" w:name="_Toc1495425"/>
+      <w:r>
+        <w:rPr>
+          <w:lang w:val="en-GB"/>
+        </w:rPr>
         <w:t>Basic</w:t>
       </w:r>
+      <w:bookmarkEnd w:id="1"/>
     </w:p>
     <w:p>
       <w:pPr>
@@ -24,12 +1076,14 @@
           <w:lang w:val="en-GB"/>
         </w:rPr>
       </w:pPr>
+      <w:bookmarkStart w:id="2" w:name="_Toc1495426"/>
       <w:r>
         <w:rPr>
           <w:lang w:val="en-GB"/>
         </w:rPr>
         <w:t>2s complement:</w:t>
       </w:r>
+      <w:bookmarkEnd w:id="2"/>
     </w:p>
     <w:p>
       <w:pPr>
@@ -231,8 +1285,15 @@
           <w:lang w:val="en-GB"/>
         </w:rPr>
         <w:tab/>
+      </w:r>
+      <w:bookmarkStart w:id="3" w:name="_Toc1495427"/>
+      <w:r>
+        <w:rPr>
+          <w:lang w:val="en-GB"/>
+        </w:rPr>
         <w:t>Fibonacci:</w:t>
       </w:r>
+      <w:bookmarkEnd w:id="3"/>
     </w:p>
     <w:p>
       <w:pPr>
@@ -376,8 +1437,6 @@
           <w:szCs w:val="17"/>
         </w:rPr>
       </w:pPr>
-      <w:bookmarkStart w:id="0" w:name="_GoBack"/>
-      <w:bookmarkEnd w:id="0"/>
       <w:r>
         <w:rPr>
           <w:color w:val="000000"/>
@@ -526,6 +1585,1708 @@
         </w:rPr>
         <w:t># [1, 1, 2, 3, 5, 8, 13, 21, 34, 55]</w:t>
       </w:r>
+    </w:p>
+    <w:p>
+      <w:pPr>
+        <w:pStyle w:val="HTMLPreformatted"/>
+        <w:shd w:val="clear" w:color="auto" w:fill="FFFFFF"/>
+        <w:rPr>
+          <w:i/>
+          <w:iCs/>
+          <w:color w:val="808080"/>
+          <w:sz w:val="17"/>
+          <w:szCs w:val="17"/>
+        </w:rPr>
+      </w:pPr>
+    </w:p>
+    <w:p>
+      <w:pPr>
+        <w:pStyle w:val="HTMLPreformatted"/>
+        <w:shd w:val="clear" w:color="auto" w:fill="FFFFFF"/>
+        <w:rPr>
+          <w:i/>
+          <w:iCs/>
+          <w:color w:val="808080"/>
+          <w:sz w:val="17"/>
+          <w:szCs w:val="17"/>
+        </w:rPr>
+      </w:pPr>
+    </w:p>
+    <w:p>
+      <w:pPr>
+        <w:pStyle w:val="HTMLPreformatted"/>
+        <w:shd w:val="clear" w:color="auto" w:fill="FFFFFF"/>
+        <w:rPr>
+          <w:i/>
+          <w:iCs/>
+          <w:color w:val="808080"/>
+          <w:sz w:val="17"/>
+          <w:szCs w:val="17"/>
+        </w:rPr>
+      </w:pPr>
+    </w:p>
+    <w:p>
+      <w:pPr>
+        <w:pStyle w:val="HTMLPreformatted"/>
+        <w:shd w:val="clear" w:color="auto" w:fill="FFFFFF"/>
+        <w:rPr>
+          <w:i/>
+          <w:iCs/>
+          <w:color w:val="808080"/>
+          <w:sz w:val="17"/>
+          <w:szCs w:val="17"/>
+        </w:rPr>
+      </w:pPr>
+    </w:p>
+    <w:p>
+      <w:pPr>
+        <w:pStyle w:val="Heading3"/>
+        <w:rPr>
+          <w:lang w:val="en-GB"/>
+        </w:rPr>
+      </w:pPr>
+      <w:r>
+        <w:rPr>
+          <w:lang w:val="en-GB"/>
+        </w:rPr>
+        <w:tab/>
+      </w:r>
+      <w:bookmarkStart w:id="4" w:name="_Toc1495428"/>
+      <w:r>
+        <w:rPr>
+          <w:lang w:val="en-GB"/>
+        </w:rPr>
+        <w:t>Fibonacci</w:t>
+      </w:r>
+      <w:r>
+        <w:rPr>
+          <w:lang w:val="en-GB"/>
+        </w:rPr>
+        <w:t>UsingStreamIterator:</w:t>
+      </w:r>
+      <w:bookmarkEnd w:id="4"/>
+    </w:p>
+    <w:p>
+      <w:pPr>
+        <w:pStyle w:val="HTMLPreformatted"/>
+        <w:shd w:val="clear" w:color="auto" w:fill="FFFFFF"/>
+        <w:ind w:left="916"/>
+        <w:rPr>
+          <w:color w:val="000000"/>
+          <w:sz w:val="18"/>
+          <w:szCs w:val="18"/>
+        </w:rPr>
+      </w:pPr>
+    </w:p>
+    <w:p>
+      <w:pPr>
+        <w:pStyle w:val="HTMLPreformatted"/>
+        <w:shd w:val="clear" w:color="auto" w:fill="FFFFFF"/>
+        <w:ind w:left="916"/>
+        <w:rPr>
+          <w:color w:val="000000"/>
+          <w:sz w:val="18"/>
+          <w:szCs w:val="18"/>
+        </w:rPr>
+      </w:pPr>
+      <w:r>
+        <w:rPr>
+          <w:color w:val="000000"/>
+          <w:sz w:val="18"/>
+          <w:szCs w:val="18"/>
+        </w:rPr>
+        <w:t>Stream.</w:t>
+      </w:r>
+      <w:r>
+        <w:rPr>
+          <w:i/>
+          <w:iCs/>
+          <w:color w:val="000000"/>
+          <w:sz w:val="18"/>
+          <w:szCs w:val="18"/>
+        </w:rPr>
+        <w:t>iterate</w:t>
+      </w:r>
+      <w:r>
+        <w:rPr>
+          <w:color w:val="000000"/>
+          <w:sz w:val="18"/>
+          <w:szCs w:val="18"/>
+        </w:rPr>
+        <w:t>(</w:t>
+      </w:r>
+      <w:r>
+        <w:rPr>
+          <w:b/>
+          <w:bCs/>
+          <w:color w:val="000080"/>
+          <w:sz w:val="18"/>
+          <w:szCs w:val="18"/>
+        </w:rPr>
+        <w:t>new int</w:t>
+      </w:r>
+      <w:r>
+        <w:rPr>
+          <w:color w:val="000000"/>
+          <w:sz w:val="18"/>
+          <w:szCs w:val="18"/>
+        </w:rPr>
+        <w:t>[]{</w:t>
+      </w:r>
+      <w:r>
+        <w:rPr>
+          <w:color w:val="0000FF"/>
+          <w:sz w:val="18"/>
+          <w:szCs w:val="18"/>
+        </w:rPr>
+        <w:t>0</w:t>
+      </w:r>
+      <w:r>
+        <w:rPr>
+          <w:color w:val="000000"/>
+          <w:sz w:val="18"/>
+          <w:szCs w:val="18"/>
+        </w:rPr>
+        <w:t xml:space="preserve">, </w:t>
+      </w:r>
+      <w:r>
+        <w:rPr>
+          <w:color w:val="0000FF"/>
+          <w:sz w:val="18"/>
+          <w:szCs w:val="18"/>
+        </w:rPr>
+        <w:t>1</w:t>
+      </w:r>
+      <w:r>
+        <w:rPr>
+          <w:color w:val="000000"/>
+          <w:sz w:val="18"/>
+          <w:szCs w:val="18"/>
+        </w:rPr>
+        <w:t xml:space="preserve">}, t -&gt; </w:t>
+      </w:r>
+      <w:r>
+        <w:rPr>
+          <w:b/>
+          <w:bCs/>
+          <w:color w:val="000080"/>
+          <w:sz w:val="18"/>
+          <w:szCs w:val="18"/>
+        </w:rPr>
+        <w:t>new int</w:t>
+      </w:r>
+      <w:r>
+        <w:rPr>
+          <w:color w:val="000000"/>
+          <w:sz w:val="18"/>
+          <w:szCs w:val="18"/>
+        </w:rPr>
+        <w:t>[]{t[</w:t>
+      </w:r>
+      <w:r>
+        <w:rPr>
+          <w:color w:val="0000FF"/>
+          <w:sz w:val="18"/>
+          <w:szCs w:val="18"/>
+        </w:rPr>
+        <w:t>1</w:t>
+      </w:r>
+      <w:r>
+        <w:rPr>
+          <w:color w:val="000000"/>
+          <w:sz w:val="18"/>
+          <w:szCs w:val="18"/>
+        </w:rPr>
+        <w:t>], t[</w:t>
+      </w:r>
+      <w:r>
+        <w:rPr>
+          <w:color w:val="0000FF"/>
+          <w:sz w:val="18"/>
+          <w:szCs w:val="18"/>
+        </w:rPr>
+        <w:t>0</w:t>
+      </w:r>
+      <w:r>
+        <w:rPr>
+          <w:color w:val="000000"/>
+          <w:sz w:val="18"/>
+          <w:szCs w:val="18"/>
+        </w:rPr>
+        <w:t>] + t[</w:t>
+      </w:r>
+      <w:r>
+        <w:rPr>
+          <w:color w:val="0000FF"/>
+          <w:sz w:val="18"/>
+          <w:szCs w:val="18"/>
+        </w:rPr>
+        <w:t>1</w:t>
+      </w:r>
+      <w:r>
+        <w:rPr>
+          <w:color w:val="000000"/>
+          <w:sz w:val="18"/>
+          <w:szCs w:val="18"/>
+        </w:rPr>
+        <w:t>]})</w:t>
+      </w:r>
+      <w:r>
+        <w:rPr>
+          <w:color w:val="000000"/>
+          <w:sz w:val="18"/>
+          <w:szCs w:val="18"/>
+        </w:rPr>
+        <w:br/>
+        <w:t xml:space="preserve">    .limit(</w:t>
+      </w:r>
+      <w:r>
+        <w:rPr>
+          <w:color w:val="0000FF"/>
+          <w:sz w:val="18"/>
+          <w:szCs w:val="18"/>
+        </w:rPr>
+        <w:t>10</w:t>
+      </w:r>
+      <w:r>
+        <w:rPr>
+          <w:color w:val="000000"/>
+          <w:sz w:val="18"/>
+          <w:szCs w:val="18"/>
+        </w:rPr>
+        <w:t>)</w:t>
+      </w:r>
+      <w:r>
+        <w:rPr>
+          <w:color w:val="000000"/>
+          <w:sz w:val="18"/>
+          <w:szCs w:val="18"/>
+        </w:rPr>
+        <w:br/>
+        <w:t xml:space="preserve">    .forEach(x -&gt; System.</w:t>
+      </w:r>
+      <w:r>
+        <w:rPr>
+          <w:b/>
+          <w:bCs/>
+          <w:i/>
+          <w:iCs/>
+          <w:color w:val="660E7A"/>
+          <w:sz w:val="18"/>
+          <w:szCs w:val="18"/>
+        </w:rPr>
+        <w:t>out</w:t>
+      </w:r>
+      <w:r>
+        <w:rPr>
+          <w:color w:val="000000"/>
+          <w:sz w:val="18"/>
+          <w:szCs w:val="18"/>
+        </w:rPr>
+        <w:t>.println(</w:t>
+      </w:r>
+      <w:r>
+        <w:rPr>
+          <w:b/>
+          <w:bCs/>
+          <w:color w:val="008000"/>
+          <w:sz w:val="18"/>
+          <w:szCs w:val="18"/>
+        </w:rPr>
+        <w:t xml:space="preserve">"{" </w:t>
+      </w:r>
+      <w:r>
+        <w:rPr>
+          <w:color w:val="000000"/>
+          <w:sz w:val="18"/>
+          <w:szCs w:val="18"/>
+        </w:rPr>
+        <w:t>+ x[</w:t>
+      </w:r>
+      <w:r>
+        <w:rPr>
+          <w:color w:val="0000FF"/>
+          <w:sz w:val="18"/>
+          <w:szCs w:val="18"/>
+        </w:rPr>
+        <w:t>0</w:t>
+      </w:r>
+      <w:r>
+        <w:rPr>
+          <w:color w:val="000000"/>
+          <w:sz w:val="18"/>
+          <w:szCs w:val="18"/>
+        </w:rPr>
+        <w:t xml:space="preserve">] + </w:t>
+      </w:r>
+      <w:r>
+        <w:rPr>
+          <w:b/>
+          <w:bCs/>
+          <w:color w:val="008000"/>
+          <w:sz w:val="18"/>
+          <w:szCs w:val="18"/>
+        </w:rPr>
+        <w:t xml:space="preserve">"," </w:t>
+      </w:r>
+      <w:r>
+        <w:rPr>
+          <w:color w:val="000000"/>
+          <w:sz w:val="18"/>
+          <w:szCs w:val="18"/>
+        </w:rPr>
+        <w:t>+ x[</w:t>
+      </w:r>
+      <w:r>
+        <w:rPr>
+          <w:color w:val="0000FF"/>
+          <w:sz w:val="18"/>
+          <w:szCs w:val="18"/>
+        </w:rPr>
+        <w:t>1</w:t>
+      </w:r>
+      <w:r>
+        <w:rPr>
+          <w:color w:val="000000"/>
+          <w:sz w:val="18"/>
+          <w:szCs w:val="18"/>
+        </w:rPr>
+        <w:t xml:space="preserve">] + </w:t>
+      </w:r>
+      <w:r>
+        <w:rPr>
+          <w:b/>
+          <w:bCs/>
+          <w:color w:val="008000"/>
+          <w:sz w:val="18"/>
+          <w:szCs w:val="18"/>
+        </w:rPr>
+        <w:t>"}"</w:t>
+      </w:r>
+      <w:r>
+        <w:rPr>
+          <w:color w:val="000000"/>
+          <w:sz w:val="18"/>
+          <w:szCs w:val="18"/>
+        </w:rPr>
+        <w:t>));</w:t>
+      </w:r>
+    </w:p>
+    <w:p>
+      <w:pPr>
+        <w:pStyle w:val="HTMLPreformatted"/>
+        <w:shd w:val="clear" w:color="auto" w:fill="FFFFFF"/>
+        <w:ind w:left="916"/>
+        <w:rPr>
+          <w:color w:val="000000"/>
+          <w:sz w:val="18"/>
+          <w:szCs w:val="18"/>
+        </w:rPr>
+      </w:pPr>
+    </w:p>
+    <w:p>
+      <w:pPr>
+        <w:pStyle w:val="Heading3"/>
+        <w:ind w:firstLine="720"/>
+        <w:rPr>
+          <w:lang w:val="en-GB"/>
+        </w:rPr>
+      </w:pPr>
+      <w:bookmarkStart w:id="5" w:name="_Toc1495429"/>
+      <w:r>
+        <w:rPr>
+          <w:lang w:val="en-GB"/>
+        </w:rPr>
+        <w:t>FibonacciUsing</w:t>
+      </w:r>
+      <w:r>
+        <w:rPr>
+          <w:lang w:val="en-GB"/>
+        </w:rPr>
+        <w:t>ForkJoinPool:</w:t>
+      </w:r>
+      <w:bookmarkEnd w:id="5"/>
+    </w:p>
+    <w:p>
+      <w:pPr>
+        <w:pStyle w:val="HTMLPreformatted"/>
+        <w:shd w:val="clear" w:color="auto" w:fill="FFFFFF"/>
+        <w:ind w:left="916"/>
+        <w:rPr>
+          <w:b/>
+          <w:bCs/>
+          <w:color w:val="000080"/>
+          <w:sz w:val="18"/>
+          <w:szCs w:val="18"/>
+        </w:rPr>
+      </w:pPr>
+    </w:p>
+    <w:p>
+      <w:pPr>
+        <w:pStyle w:val="HTMLPreformatted"/>
+        <w:shd w:val="clear" w:color="auto" w:fill="FFFFFF"/>
+        <w:ind w:left="916"/>
+        <w:rPr>
+          <w:color w:val="000000"/>
+          <w:sz w:val="18"/>
+          <w:szCs w:val="18"/>
+        </w:rPr>
+      </w:pPr>
+      <w:r>
+        <w:rPr>
+          <w:b/>
+          <w:bCs/>
+          <w:color w:val="000080"/>
+          <w:sz w:val="18"/>
+          <w:szCs w:val="18"/>
+        </w:rPr>
+        <w:t xml:space="preserve">package </w:t>
+      </w:r>
+      <w:r>
+        <w:rPr>
+          <w:color w:val="000000"/>
+          <w:sz w:val="18"/>
+          <w:szCs w:val="18"/>
+        </w:rPr>
+        <w:t>com.derivstreet;</w:t>
+      </w:r>
+      <w:r>
+        <w:rPr>
+          <w:color w:val="000000"/>
+          <w:sz w:val="18"/>
+          <w:szCs w:val="18"/>
+        </w:rPr>
+        <w:br/>
+      </w:r>
+      <w:r>
+        <w:rPr>
+          <w:color w:val="000000"/>
+          <w:sz w:val="18"/>
+          <w:szCs w:val="18"/>
+        </w:rPr>
+        <w:br/>
+      </w:r>
+      <w:r>
+        <w:rPr>
+          <w:b/>
+          <w:bCs/>
+          <w:color w:val="000080"/>
+          <w:sz w:val="18"/>
+          <w:szCs w:val="18"/>
+        </w:rPr>
+        <w:t xml:space="preserve">import </w:t>
+      </w:r>
+      <w:r>
+        <w:rPr>
+          <w:color w:val="000000"/>
+          <w:sz w:val="18"/>
+          <w:szCs w:val="18"/>
+        </w:rPr>
+        <w:t>java.util.concurrent.ForkJoinPool;</w:t>
+      </w:r>
+      <w:r>
+        <w:rPr>
+          <w:color w:val="000000"/>
+          <w:sz w:val="18"/>
+          <w:szCs w:val="18"/>
+        </w:rPr>
+        <w:br/>
+      </w:r>
+      <w:r>
+        <w:rPr>
+          <w:b/>
+          <w:bCs/>
+          <w:color w:val="000080"/>
+          <w:sz w:val="18"/>
+          <w:szCs w:val="18"/>
+        </w:rPr>
+        <w:t xml:space="preserve">import </w:t>
+      </w:r>
+      <w:r>
+        <w:rPr>
+          <w:color w:val="000000"/>
+          <w:sz w:val="18"/>
+          <w:szCs w:val="18"/>
+        </w:rPr>
+        <w:t>java.util.concurrent.ForkJoinTask;</w:t>
+      </w:r>
+      <w:r>
+        <w:rPr>
+          <w:color w:val="000000"/>
+          <w:sz w:val="18"/>
+          <w:szCs w:val="18"/>
+        </w:rPr>
+        <w:br/>
+      </w:r>
+      <w:r>
+        <w:rPr>
+          <w:b/>
+          <w:bCs/>
+          <w:color w:val="000080"/>
+          <w:sz w:val="18"/>
+          <w:szCs w:val="18"/>
+        </w:rPr>
+        <w:t xml:space="preserve">import </w:t>
+      </w:r>
+      <w:r>
+        <w:rPr>
+          <w:color w:val="000000"/>
+          <w:sz w:val="18"/>
+          <w:szCs w:val="18"/>
+        </w:rPr>
+        <w:t>java.util.concurrent.RecursiveAction;</w:t>
+      </w:r>
+      <w:r>
+        <w:rPr>
+          <w:color w:val="000000"/>
+          <w:sz w:val="18"/>
+          <w:szCs w:val="18"/>
+        </w:rPr>
+        <w:br/>
+      </w:r>
+      <w:r>
+        <w:rPr>
+          <w:color w:val="000000"/>
+          <w:sz w:val="18"/>
+          <w:szCs w:val="18"/>
+        </w:rPr>
+        <w:br/>
+      </w:r>
+      <w:r>
+        <w:rPr>
+          <w:b/>
+          <w:bCs/>
+          <w:color w:val="000080"/>
+          <w:sz w:val="18"/>
+          <w:szCs w:val="18"/>
+        </w:rPr>
+        <w:t xml:space="preserve">public class </w:t>
+      </w:r>
+      <w:r>
+        <w:rPr>
+          <w:color w:val="000000"/>
+          <w:sz w:val="18"/>
+          <w:szCs w:val="18"/>
+        </w:rPr>
+        <w:t xml:space="preserve">ForkJoinFib </w:t>
+      </w:r>
+      <w:r>
+        <w:rPr>
+          <w:b/>
+          <w:bCs/>
+          <w:color w:val="000080"/>
+          <w:sz w:val="18"/>
+          <w:szCs w:val="18"/>
+        </w:rPr>
+        <w:t xml:space="preserve">extends </w:t>
+      </w:r>
+      <w:r>
+        <w:rPr>
+          <w:color w:val="000000"/>
+          <w:sz w:val="18"/>
+          <w:szCs w:val="18"/>
+        </w:rPr>
+        <w:t>RecursiveAction {</w:t>
+      </w:r>
+      <w:r>
+        <w:rPr>
+          <w:color w:val="000000"/>
+          <w:sz w:val="18"/>
+          <w:szCs w:val="18"/>
+        </w:rPr>
+        <w:br/>
+      </w:r>
+      <w:r>
+        <w:rPr>
+          <w:color w:val="000000"/>
+          <w:sz w:val="18"/>
+          <w:szCs w:val="18"/>
+        </w:rPr>
+        <w:br/>
+        <w:t xml:space="preserve">  </w:t>
+      </w:r>
+      <w:r>
+        <w:rPr>
+          <w:b/>
+          <w:bCs/>
+          <w:color w:val="000080"/>
+          <w:sz w:val="18"/>
+          <w:szCs w:val="18"/>
+        </w:rPr>
+        <w:t xml:space="preserve">private static final long </w:t>
+      </w:r>
+      <w:r>
+        <w:rPr>
+          <w:b/>
+          <w:bCs/>
+          <w:i/>
+          <w:iCs/>
+          <w:color w:val="660E7A"/>
+          <w:sz w:val="18"/>
+          <w:szCs w:val="18"/>
+        </w:rPr>
+        <w:t xml:space="preserve">threshold </w:t>
+      </w:r>
+      <w:r>
+        <w:rPr>
+          <w:color w:val="000000"/>
+          <w:sz w:val="18"/>
+          <w:szCs w:val="18"/>
+        </w:rPr>
+        <w:t xml:space="preserve">= </w:t>
+      </w:r>
+      <w:r>
+        <w:rPr>
+          <w:color w:val="0000FF"/>
+          <w:sz w:val="18"/>
+          <w:szCs w:val="18"/>
+        </w:rPr>
+        <w:t>10</w:t>
+      </w:r>
+      <w:r>
+        <w:rPr>
+          <w:color w:val="000000"/>
+          <w:sz w:val="18"/>
+          <w:szCs w:val="18"/>
+        </w:rPr>
+        <w:t>;</w:t>
+      </w:r>
+      <w:r>
+        <w:rPr>
+          <w:color w:val="000000"/>
+          <w:sz w:val="18"/>
+          <w:szCs w:val="18"/>
+        </w:rPr>
+        <w:br/>
+        <w:t xml:space="preserve">  </w:t>
+      </w:r>
+      <w:r>
+        <w:rPr>
+          <w:b/>
+          <w:bCs/>
+          <w:color w:val="000080"/>
+          <w:sz w:val="18"/>
+          <w:szCs w:val="18"/>
+        </w:rPr>
+        <w:t xml:space="preserve">private volatile long </w:t>
+      </w:r>
+      <w:r>
+        <w:rPr>
+          <w:b/>
+          <w:bCs/>
+          <w:color w:val="660E7A"/>
+          <w:sz w:val="18"/>
+          <w:szCs w:val="18"/>
+        </w:rPr>
+        <w:t>number</w:t>
+      </w:r>
+      <w:r>
+        <w:rPr>
+          <w:color w:val="000000"/>
+          <w:sz w:val="18"/>
+          <w:szCs w:val="18"/>
+        </w:rPr>
+        <w:t>;</w:t>
+      </w:r>
+      <w:r>
+        <w:rPr>
+          <w:color w:val="000000"/>
+          <w:sz w:val="18"/>
+          <w:szCs w:val="18"/>
+        </w:rPr>
+        <w:br/>
+      </w:r>
+      <w:r>
+        <w:rPr>
+          <w:color w:val="000000"/>
+          <w:sz w:val="18"/>
+          <w:szCs w:val="18"/>
+        </w:rPr>
+        <w:br/>
+        <w:t xml:space="preserve">  </w:t>
+      </w:r>
+      <w:r>
+        <w:rPr>
+          <w:b/>
+          <w:bCs/>
+          <w:color w:val="000080"/>
+          <w:sz w:val="18"/>
+          <w:szCs w:val="18"/>
+        </w:rPr>
+        <w:t xml:space="preserve">public </w:t>
+      </w:r>
+      <w:r>
+        <w:rPr>
+          <w:color w:val="000000"/>
+          <w:sz w:val="18"/>
+          <w:szCs w:val="18"/>
+        </w:rPr>
+        <w:t>ForkJoinFib(</w:t>
+      </w:r>
+      <w:r>
+        <w:rPr>
+          <w:b/>
+          <w:bCs/>
+          <w:color w:val="000080"/>
+          <w:sz w:val="18"/>
+          <w:szCs w:val="18"/>
+        </w:rPr>
+        <w:t xml:space="preserve">long </w:t>
+      </w:r>
+      <w:r>
+        <w:rPr>
+          <w:color w:val="000000"/>
+          <w:sz w:val="18"/>
+          <w:szCs w:val="18"/>
+        </w:rPr>
+        <w:t>number) {</w:t>
+      </w:r>
+      <w:r>
+        <w:rPr>
+          <w:color w:val="000000"/>
+          <w:sz w:val="18"/>
+          <w:szCs w:val="18"/>
+        </w:rPr>
+        <w:br/>
+        <w:t xml:space="preserve">    </w:t>
+      </w:r>
+      <w:r>
+        <w:rPr>
+          <w:b/>
+          <w:bCs/>
+          <w:color w:val="000080"/>
+          <w:sz w:val="18"/>
+          <w:szCs w:val="18"/>
+        </w:rPr>
+        <w:t>this</w:t>
+      </w:r>
+      <w:r>
+        <w:rPr>
+          <w:color w:val="000000"/>
+          <w:sz w:val="18"/>
+          <w:szCs w:val="18"/>
+        </w:rPr>
+        <w:t>.</w:t>
+      </w:r>
+      <w:r>
+        <w:rPr>
+          <w:b/>
+          <w:bCs/>
+          <w:color w:val="660E7A"/>
+          <w:sz w:val="18"/>
+          <w:szCs w:val="18"/>
+        </w:rPr>
+        <w:t xml:space="preserve">number </w:t>
+      </w:r>
+      <w:r>
+        <w:rPr>
+          <w:color w:val="000000"/>
+          <w:sz w:val="18"/>
+          <w:szCs w:val="18"/>
+        </w:rPr>
+        <w:t>= number;</w:t>
+      </w:r>
+      <w:r>
+        <w:rPr>
+          <w:color w:val="000000"/>
+          <w:sz w:val="18"/>
+          <w:szCs w:val="18"/>
+        </w:rPr>
+        <w:br/>
+        <w:t xml:space="preserve">  }</w:t>
+      </w:r>
+      <w:r>
+        <w:rPr>
+          <w:color w:val="000000"/>
+          <w:sz w:val="18"/>
+          <w:szCs w:val="18"/>
+        </w:rPr>
+        <w:br/>
+      </w:r>
+      <w:r>
+        <w:rPr>
+          <w:color w:val="000000"/>
+          <w:sz w:val="18"/>
+          <w:szCs w:val="18"/>
+        </w:rPr>
+        <w:br/>
+        <w:t xml:space="preserve">  </w:t>
+      </w:r>
+      <w:r>
+        <w:rPr>
+          <w:b/>
+          <w:bCs/>
+          <w:color w:val="000080"/>
+          <w:sz w:val="18"/>
+          <w:szCs w:val="18"/>
+        </w:rPr>
+        <w:t xml:space="preserve">public long </w:t>
+      </w:r>
+      <w:r>
+        <w:rPr>
+          <w:color w:val="000000"/>
+          <w:sz w:val="18"/>
+          <w:szCs w:val="18"/>
+        </w:rPr>
+        <w:t>getNumber() {</w:t>
+      </w:r>
+      <w:r>
+        <w:rPr>
+          <w:color w:val="000000"/>
+          <w:sz w:val="18"/>
+          <w:szCs w:val="18"/>
+        </w:rPr>
+        <w:br/>
+        <w:t xml:space="preserve">    </w:t>
+      </w:r>
+      <w:r>
+        <w:rPr>
+          <w:b/>
+          <w:bCs/>
+          <w:color w:val="000080"/>
+          <w:sz w:val="18"/>
+          <w:szCs w:val="18"/>
+        </w:rPr>
+        <w:t xml:space="preserve">return </w:t>
+      </w:r>
+      <w:r>
+        <w:rPr>
+          <w:b/>
+          <w:bCs/>
+          <w:color w:val="660E7A"/>
+          <w:sz w:val="18"/>
+          <w:szCs w:val="18"/>
+        </w:rPr>
+        <w:t>number</w:t>
+      </w:r>
+      <w:r>
+        <w:rPr>
+          <w:color w:val="000000"/>
+          <w:sz w:val="18"/>
+          <w:szCs w:val="18"/>
+        </w:rPr>
+        <w:t>;</w:t>
+      </w:r>
+      <w:r>
+        <w:rPr>
+          <w:color w:val="000000"/>
+          <w:sz w:val="18"/>
+          <w:szCs w:val="18"/>
+        </w:rPr>
+        <w:br/>
+        <w:t xml:space="preserve">  }</w:t>
+      </w:r>
+      <w:r>
+        <w:rPr>
+          <w:color w:val="000000"/>
+          <w:sz w:val="18"/>
+          <w:szCs w:val="18"/>
+        </w:rPr>
+        <w:br/>
+      </w:r>
+      <w:r>
+        <w:rPr>
+          <w:color w:val="000000"/>
+          <w:sz w:val="18"/>
+          <w:szCs w:val="18"/>
+        </w:rPr>
+        <w:br/>
+        <w:t xml:space="preserve">  </w:t>
+      </w:r>
+      <w:r>
+        <w:rPr>
+          <w:color w:val="808000"/>
+          <w:sz w:val="18"/>
+          <w:szCs w:val="18"/>
+        </w:rPr>
+        <w:t>@Override</w:t>
+      </w:r>
+      <w:r>
+        <w:rPr>
+          <w:color w:val="808000"/>
+          <w:sz w:val="18"/>
+          <w:szCs w:val="18"/>
+        </w:rPr>
+        <w:br/>
+        <w:t xml:space="preserve">  </w:t>
+      </w:r>
+      <w:r>
+        <w:rPr>
+          <w:b/>
+          <w:bCs/>
+          <w:color w:val="000080"/>
+          <w:sz w:val="18"/>
+          <w:szCs w:val="18"/>
+        </w:rPr>
+        <w:t xml:space="preserve">protected void </w:t>
+      </w:r>
+      <w:r>
+        <w:rPr>
+          <w:color w:val="000000"/>
+          <w:sz w:val="18"/>
+          <w:szCs w:val="18"/>
+        </w:rPr>
+        <w:t>compute() {</w:t>
+      </w:r>
+      <w:r>
+        <w:rPr>
+          <w:color w:val="000000"/>
+          <w:sz w:val="18"/>
+          <w:szCs w:val="18"/>
+        </w:rPr>
+        <w:br/>
+        <w:t xml:space="preserve">    </w:t>
+      </w:r>
+      <w:r>
+        <w:rPr>
+          <w:b/>
+          <w:bCs/>
+          <w:color w:val="000080"/>
+          <w:sz w:val="18"/>
+          <w:szCs w:val="18"/>
+        </w:rPr>
+        <w:t xml:space="preserve">long </w:t>
+      </w:r>
+      <w:r>
+        <w:rPr>
+          <w:color w:val="000000"/>
+          <w:sz w:val="18"/>
+          <w:szCs w:val="18"/>
+        </w:rPr>
+        <w:t xml:space="preserve">n = </w:t>
+      </w:r>
+      <w:r>
+        <w:rPr>
+          <w:b/>
+          <w:bCs/>
+          <w:color w:val="660E7A"/>
+          <w:sz w:val="18"/>
+          <w:szCs w:val="18"/>
+        </w:rPr>
+        <w:t>number</w:t>
+      </w:r>
+      <w:r>
+        <w:rPr>
+          <w:color w:val="000000"/>
+          <w:sz w:val="18"/>
+          <w:szCs w:val="18"/>
+        </w:rPr>
+        <w:t>;</w:t>
+      </w:r>
+      <w:r>
+        <w:rPr>
+          <w:color w:val="000000"/>
+          <w:sz w:val="18"/>
+          <w:szCs w:val="18"/>
+        </w:rPr>
+        <w:br/>
+        <w:t xml:space="preserve">    </w:t>
+      </w:r>
+      <w:r>
+        <w:rPr>
+          <w:b/>
+          <w:bCs/>
+          <w:color w:val="000080"/>
+          <w:sz w:val="18"/>
+          <w:szCs w:val="18"/>
+        </w:rPr>
+        <w:t xml:space="preserve">if </w:t>
+      </w:r>
+      <w:r>
+        <w:rPr>
+          <w:color w:val="000000"/>
+          <w:sz w:val="18"/>
+          <w:szCs w:val="18"/>
+        </w:rPr>
+        <w:t xml:space="preserve">(n &lt;= </w:t>
+      </w:r>
+      <w:r>
+        <w:rPr>
+          <w:b/>
+          <w:bCs/>
+          <w:i/>
+          <w:iCs/>
+          <w:color w:val="660E7A"/>
+          <w:sz w:val="18"/>
+          <w:szCs w:val="18"/>
+        </w:rPr>
+        <w:t>threshold</w:t>
+      </w:r>
+      <w:r>
+        <w:rPr>
+          <w:color w:val="000000"/>
+          <w:sz w:val="18"/>
+          <w:szCs w:val="18"/>
+        </w:rPr>
+        <w:t>) {</w:t>
+      </w:r>
+      <w:r>
+        <w:rPr>
+          <w:color w:val="000000"/>
+          <w:sz w:val="18"/>
+          <w:szCs w:val="18"/>
+        </w:rPr>
+        <w:br/>
+        <w:t xml:space="preserve">      </w:t>
+      </w:r>
+      <w:r>
+        <w:rPr>
+          <w:b/>
+          <w:bCs/>
+          <w:color w:val="660E7A"/>
+          <w:sz w:val="18"/>
+          <w:szCs w:val="18"/>
+        </w:rPr>
+        <w:t xml:space="preserve">number </w:t>
+      </w:r>
+      <w:r>
+        <w:rPr>
+          <w:color w:val="000000"/>
+          <w:sz w:val="18"/>
+          <w:szCs w:val="18"/>
+        </w:rPr>
+        <w:t xml:space="preserve">= </w:t>
+      </w:r>
+      <w:r>
+        <w:rPr>
+          <w:i/>
+          <w:iCs/>
+          <w:color w:val="000000"/>
+          <w:sz w:val="18"/>
+          <w:szCs w:val="18"/>
+        </w:rPr>
+        <w:t>fib</w:t>
+      </w:r>
+      <w:r>
+        <w:rPr>
+          <w:color w:val="000000"/>
+          <w:sz w:val="18"/>
+          <w:szCs w:val="18"/>
+        </w:rPr>
+        <w:t>(n);</w:t>
+      </w:r>
+      <w:r>
+        <w:rPr>
+          <w:color w:val="000000"/>
+          <w:sz w:val="18"/>
+          <w:szCs w:val="18"/>
+        </w:rPr>
+        <w:br/>
+        <w:t xml:space="preserve">    } </w:t>
+      </w:r>
+      <w:r>
+        <w:rPr>
+          <w:b/>
+          <w:bCs/>
+          <w:color w:val="000080"/>
+          <w:sz w:val="18"/>
+          <w:szCs w:val="18"/>
+        </w:rPr>
+        <w:t xml:space="preserve">else </w:t>
+      </w:r>
+      <w:r>
+        <w:rPr>
+          <w:color w:val="000000"/>
+          <w:sz w:val="18"/>
+          <w:szCs w:val="18"/>
+        </w:rPr>
+        <w:t>{</w:t>
+      </w:r>
+      <w:r>
+        <w:rPr>
+          <w:color w:val="000000"/>
+          <w:sz w:val="18"/>
+          <w:szCs w:val="18"/>
+        </w:rPr>
+        <w:br/>
+        <w:t xml:space="preserve">      ForkJoinFib f1 = </w:t>
+      </w:r>
+      <w:r>
+        <w:rPr>
+          <w:b/>
+          <w:bCs/>
+          <w:color w:val="000080"/>
+          <w:sz w:val="18"/>
+          <w:szCs w:val="18"/>
+        </w:rPr>
+        <w:t xml:space="preserve">new </w:t>
+      </w:r>
+      <w:r>
+        <w:rPr>
+          <w:color w:val="000000"/>
+          <w:sz w:val="18"/>
+          <w:szCs w:val="18"/>
+        </w:rPr>
+        <w:t xml:space="preserve">ForkJoinFib(n - </w:t>
+      </w:r>
+      <w:r>
+        <w:rPr>
+          <w:color w:val="0000FF"/>
+          <w:sz w:val="18"/>
+          <w:szCs w:val="18"/>
+        </w:rPr>
+        <w:t>1</w:t>
+      </w:r>
+      <w:r>
+        <w:rPr>
+          <w:color w:val="000000"/>
+          <w:sz w:val="18"/>
+          <w:szCs w:val="18"/>
+        </w:rPr>
+        <w:t>);</w:t>
+      </w:r>
+      <w:r>
+        <w:rPr>
+          <w:color w:val="000000"/>
+          <w:sz w:val="18"/>
+          <w:szCs w:val="18"/>
+        </w:rPr>
+        <w:br/>
+        <w:t xml:space="preserve">      ForkJoinFib f2 = </w:t>
+      </w:r>
+      <w:r>
+        <w:rPr>
+          <w:b/>
+          <w:bCs/>
+          <w:color w:val="000080"/>
+          <w:sz w:val="18"/>
+          <w:szCs w:val="18"/>
+        </w:rPr>
+        <w:t xml:space="preserve">new </w:t>
+      </w:r>
+      <w:r>
+        <w:rPr>
+          <w:color w:val="000000"/>
+          <w:sz w:val="18"/>
+          <w:szCs w:val="18"/>
+        </w:rPr>
+        <w:t xml:space="preserve">ForkJoinFib(n - </w:t>
+      </w:r>
+      <w:r>
+        <w:rPr>
+          <w:color w:val="0000FF"/>
+          <w:sz w:val="18"/>
+          <w:szCs w:val="18"/>
+        </w:rPr>
+        <w:t>2</w:t>
+      </w:r>
+      <w:r>
+        <w:rPr>
+          <w:color w:val="000000"/>
+          <w:sz w:val="18"/>
+          <w:szCs w:val="18"/>
+        </w:rPr>
+        <w:t>);</w:t>
+      </w:r>
+      <w:r>
+        <w:rPr>
+          <w:color w:val="000000"/>
+          <w:sz w:val="18"/>
+          <w:szCs w:val="18"/>
+        </w:rPr>
+        <w:br/>
+        <w:t xml:space="preserve">      ForkJoinTask.</w:t>
+      </w:r>
+      <w:r>
+        <w:rPr>
+          <w:i/>
+          <w:iCs/>
+          <w:color w:val="000000"/>
+          <w:sz w:val="18"/>
+          <w:szCs w:val="18"/>
+        </w:rPr>
+        <w:t>invokeAll</w:t>
+      </w:r>
+      <w:r>
+        <w:rPr>
+          <w:color w:val="000000"/>
+          <w:sz w:val="18"/>
+          <w:szCs w:val="18"/>
+        </w:rPr>
+        <w:t>(f1, f2);</w:t>
+      </w:r>
+      <w:r>
+        <w:rPr>
+          <w:color w:val="000000"/>
+          <w:sz w:val="18"/>
+          <w:szCs w:val="18"/>
+        </w:rPr>
+        <w:br/>
+        <w:t xml:space="preserve">      </w:t>
+      </w:r>
+      <w:r>
+        <w:rPr>
+          <w:b/>
+          <w:bCs/>
+          <w:color w:val="660E7A"/>
+          <w:sz w:val="18"/>
+          <w:szCs w:val="18"/>
+        </w:rPr>
+        <w:t xml:space="preserve">number </w:t>
+      </w:r>
+      <w:r>
+        <w:rPr>
+          <w:color w:val="000000"/>
+          <w:sz w:val="18"/>
+          <w:szCs w:val="18"/>
+        </w:rPr>
+        <w:t>= f1.</w:t>
+      </w:r>
+      <w:r>
+        <w:rPr>
+          <w:b/>
+          <w:bCs/>
+          <w:color w:val="660E7A"/>
+          <w:sz w:val="18"/>
+          <w:szCs w:val="18"/>
+        </w:rPr>
+        <w:t xml:space="preserve">number </w:t>
+      </w:r>
+      <w:r>
+        <w:rPr>
+          <w:color w:val="000000"/>
+          <w:sz w:val="18"/>
+          <w:szCs w:val="18"/>
+        </w:rPr>
+        <w:t>+ f2.</w:t>
+      </w:r>
+      <w:r>
+        <w:rPr>
+          <w:b/>
+          <w:bCs/>
+          <w:color w:val="660E7A"/>
+          <w:sz w:val="18"/>
+          <w:szCs w:val="18"/>
+        </w:rPr>
+        <w:t>number</w:t>
+      </w:r>
+      <w:r>
+        <w:rPr>
+          <w:color w:val="000000"/>
+          <w:sz w:val="18"/>
+          <w:szCs w:val="18"/>
+        </w:rPr>
+        <w:t>;</w:t>
+      </w:r>
+      <w:r>
+        <w:rPr>
+          <w:color w:val="000000"/>
+          <w:sz w:val="18"/>
+          <w:szCs w:val="18"/>
+        </w:rPr>
+        <w:br/>
+        <w:t xml:space="preserve">    }</w:t>
+      </w:r>
+      <w:r>
+        <w:rPr>
+          <w:color w:val="000000"/>
+          <w:sz w:val="18"/>
+          <w:szCs w:val="18"/>
+        </w:rPr>
+        <w:br/>
+        <w:t xml:space="preserve">  }</w:t>
+      </w:r>
+      <w:r>
+        <w:rPr>
+          <w:color w:val="000000"/>
+          <w:sz w:val="18"/>
+          <w:szCs w:val="18"/>
+        </w:rPr>
+        <w:br/>
+      </w:r>
+      <w:r>
+        <w:rPr>
+          <w:color w:val="000000"/>
+          <w:sz w:val="18"/>
+          <w:szCs w:val="18"/>
+        </w:rPr>
+        <w:br/>
+        <w:t xml:space="preserve">  </w:t>
+      </w:r>
+      <w:r>
+        <w:rPr>
+          <w:b/>
+          <w:bCs/>
+          <w:color w:val="000080"/>
+          <w:sz w:val="18"/>
+          <w:szCs w:val="18"/>
+        </w:rPr>
+        <w:t xml:space="preserve">private static long </w:t>
+      </w:r>
+      <w:r>
+        <w:rPr>
+          <w:color w:val="000000"/>
+          <w:sz w:val="18"/>
+          <w:szCs w:val="18"/>
+        </w:rPr>
+        <w:t>fib(</w:t>
+      </w:r>
+      <w:r>
+        <w:rPr>
+          <w:b/>
+          <w:bCs/>
+          <w:color w:val="000080"/>
+          <w:sz w:val="18"/>
+          <w:szCs w:val="18"/>
+        </w:rPr>
+        <w:t xml:space="preserve">long </w:t>
+      </w:r>
+      <w:r>
+        <w:rPr>
+          <w:color w:val="000000"/>
+          <w:sz w:val="18"/>
+          <w:szCs w:val="18"/>
+        </w:rPr>
+        <w:t>n) {</w:t>
+      </w:r>
+      <w:r>
+        <w:rPr>
+          <w:color w:val="000000"/>
+          <w:sz w:val="18"/>
+          <w:szCs w:val="18"/>
+        </w:rPr>
+        <w:br/>
+        <w:t xml:space="preserve">    </w:t>
+      </w:r>
+      <w:r>
+        <w:rPr>
+          <w:b/>
+          <w:bCs/>
+          <w:color w:val="000080"/>
+          <w:sz w:val="18"/>
+          <w:szCs w:val="18"/>
+        </w:rPr>
+        <w:t xml:space="preserve">if </w:t>
+      </w:r>
+      <w:r>
+        <w:rPr>
+          <w:color w:val="000000"/>
+          <w:sz w:val="18"/>
+          <w:szCs w:val="18"/>
+        </w:rPr>
+        <w:t xml:space="preserve">(n &lt;= </w:t>
+      </w:r>
+      <w:r>
+        <w:rPr>
+          <w:color w:val="0000FF"/>
+          <w:sz w:val="18"/>
+          <w:szCs w:val="18"/>
+        </w:rPr>
+        <w:t>1</w:t>
+      </w:r>
+      <w:r>
+        <w:rPr>
+          <w:color w:val="000000"/>
+          <w:sz w:val="18"/>
+          <w:szCs w:val="18"/>
+        </w:rPr>
+        <w:t xml:space="preserve">) </w:t>
+      </w:r>
+      <w:r>
+        <w:rPr>
+          <w:b/>
+          <w:bCs/>
+          <w:color w:val="000080"/>
+          <w:sz w:val="18"/>
+          <w:szCs w:val="18"/>
+        </w:rPr>
+        <w:t xml:space="preserve">return </w:t>
+      </w:r>
+      <w:r>
+        <w:rPr>
+          <w:color w:val="000000"/>
+          <w:sz w:val="18"/>
+          <w:szCs w:val="18"/>
+        </w:rPr>
+        <w:t>n;</w:t>
+      </w:r>
+      <w:r>
+        <w:rPr>
+          <w:color w:val="000000"/>
+          <w:sz w:val="18"/>
+          <w:szCs w:val="18"/>
+        </w:rPr>
+        <w:br/>
+        <w:t xml:space="preserve">    </w:t>
+      </w:r>
+      <w:r>
+        <w:rPr>
+          <w:b/>
+          <w:bCs/>
+          <w:color w:val="000080"/>
+          <w:sz w:val="18"/>
+          <w:szCs w:val="18"/>
+        </w:rPr>
+        <w:t xml:space="preserve">else return </w:t>
+      </w:r>
+      <w:r>
+        <w:rPr>
+          <w:i/>
+          <w:iCs/>
+          <w:color w:val="000000"/>
+          <w:sz w:val="18"/>
+          <w:szCs w:val="18"/>
+        </w:rPr>
+        <w:t>fib</w:t>
+      </w:r>
+      <w:r>
+        <w:rPr>
+          <w:color w:val="000000"/>
+          <w:sz w:val="18"/>
+          <w:szCs w:val="18"/>
+        </w:rPr>
+        <w:t xml:space="preserve">(n - </w:t>
+      </w:r>
+      <w:r>
+        <w:rPr>
+          <w:color w:val="0000FF"/>
+          <w:sz w:val="18"/>
+          <w:szCs w:val="18"/>
+        </w:rPr>
+        <w:t>1</w:t>
+      </w:r>
+      <w:r>
+        <w:rPr>
+          <w:color w:val="000000"/>
+          <w:sz w:val="18"/>
+          <w:szCs w:val="18"/>
+        </w:rPr>
+        <w:t xml:space="preserve">) + </w:t>
+      </w:r>
+      <w:r>
+        <w:rPr>
+          <w:i/>
+          <w:iCs/>
+          <w:color w:val="000000"/>
+          <w:sz w:val="18"/>
+          <w:szCs w:val="18"/>
+        </w:rPr>
+        <w:t>fib</w:t>
+      </w:r>
+      <w:r>
+        <w:rPr>
+          <w:color w:val="000000"/>
+          <w:sz w:val="18"/>
+          <w:szCs w:val="18"/>
+        </w:rPr>
+        <w:t xml:space="preserve">(n - </w:t>
+      </w:r>
+      <w:r>
+        <w:rPr>
+          <w:color w:val="0000FF"/>
+          <w:sz w:val="18"/>
+          <w:szCs w:val="18"/>
+        </w:rPr>
+        <w:t>2</w:t>
+      </w:r>
+      <w:r>
+        <w:rPr>
+          <w:color w:val="000000"/>
+          <w:sz w:val="18"/>
+          <w:szCs w:val="18"/>
+        </w:rPr>
+        <w:t>);</w:t>
+      </w:r>
+      <w:r>
+        <w:rPr>
+          <w:color w:val="000000"/>
+          <w:sz w:val="18"/>
+          <w:szCs w:val="18"/>
+        </w:rPr>
+        <w:br/>
+        <w:t xml:space="preserve">  }</w:t>
+      </w:r>
+      <w:r>
+        <w:rPr>
+          <w:color w:val="000000"/>
+          <w:sz w:val="18"/>
+          <w:szCs w:val="18"/>
+        </w:rPr>
+        <w:br/>
+      </w:r>
+      <w:r>
+        <w:rPr>
+          <w:color w:val="000000"/>
+          <w:sz w:val="18"/>
+          <w:szCs w:val="18"/>
+        </w:rPr>
+        <w:br/>
+        <w:t xml:space="preserve">  </w:t>
+      </w:r>
+      <w:r>
+        <w:rPr>
+          <w:b/>
+          <w:bCs/>
+          <w:color w:val="000080"/>
+          <w:sz w:val="18"/>
+          <w:szCs w:val="18"/>
+        </w:rPr>
+        <w:t xml:space="preserve">public static void </w:t>
+      </w:r>
+      <w:r>
+        <w:rPr>
+          <w:color w:val="000000"/>
+          <w:sz w:val="18"/>
+          <w:szCs w:val="18"/>
+        </w:rPr>
+        <w:t>main(String[] args) {</w:t>
+      </w:r>
+      <w:r>
+        <w:rPr>
+          <w:color w:val="000000"/>
+          <w:sz w:val="18"/>
+          <w:szCs w:val="18"/>
+        </w:rPr>
+        <w:br/>
+      </w:r>
+      <w:r>
+        <w:rPr>
+          <w:color w:val="000000"/>
+          <w:sz w:val="18"/>
+          <w:szCs w:val="18"/>
+        </w:rPr>
+        <w:br/>
+        <w:t xml:space="preserve">    ForkJoinFib task = </w:t>
+      </w:r>
+      <w:r>
+        <w:rPr>
+          <w:b/>
+          <w:bCs/>
+          <w:color w:val="000080"/>
+          <w:sz w:val="18"/>
+          <w:szCs w:val="18"/>
+        </w:rPr>
+        <w:t xml:space="preserve">new </w:t>
+      </w:r>
+      <w:r>
+        <w:rPr>
+          <w:color w:val="000000"/>
+          <w:sz w:val="18"/>
+          <w:szCs w:val="18"/>
+        </w:rPr>
+        <w:t>ForkJoinFib(</w:t>
+      </w:r>
+      <w:r>
+        <w:rPr>
+          <w:color w:val="0000FF"/>
+          <w:sz w:val="18"/>
+          <w:szCs w:val="18"/>
+        </w:rPr>
+        <w:t>50</w:t>
+      </w:r>
+      <w:r>
+        <w:rPr>
+          <w:color w:val="000000"/>
+          <w:sz w:val="18"/>
+          <w:szCs w:val="18"/>
+        </w:rPr>
+        <w:t>);</w:t>
+      </w:r>
+      <w:r>
+        <w:rPr>
+          <w:color w:val="000000"/>
+          <w:sz w:val="18"/>
+          <w:szCs w:val="18"/>
+        </w:rPr>
+        <w:br/>
+        <w:t xml:space="preserve">    </w:t>
+      </w:r>
+      <w:r>
+        <w:rPr>
+          <w:b/>
+          <w:bCs/>
+          <w:color w:val="000080"/>
+          <w:sz w:val="18"/>
+          <w:szCs w:val="18"/>
+        </w:rPr>
+        <w:t xml:space="preserve">new </w:t>
+      </w:r>
+      <w:r>
+        <w:rPr>
+          <w:color w:val="000000"/>
+          <w:sz w:val="18"/>
+          <w:szCs w:val="18"/>
+        </w:rPr>
+        <w:t>ForkJoinPool().invoke(task);</w:t>
+      </w:r>
+      <w:r>
+        <w:rPr>
+          <w:color w:val="000000"/>
+          <w:sz w:val="18"/>
+          <w:szCs w:val="18"/>
+        </w:rPr>
+        <w:br/>
+      </w:r>
+      <w:r>
+        <w:rPr>
+          <w:color w:val="000000"/>
+          <w:sz w:val="18"/>
+          <w:szCs w:val="18"/>
+        </w:rPr>
+        <w:br/>
+        <w:t xml:space="preserve">    System.</w:t>
+      </w:r>
+      <w:r>
+        <w:rPr>
+          <w:b/>
+          <w:bCs/>
+          <w:i/>
+          <w:iCs/>
+          <w:color w:val="660E7A"/>
+          <w:sz w:val="18"/>
+          <w:szCs w:val="18"/>
+        </w:rPr>
+        <w:t>out</w:t>
+      </w:r>
+      <w:r>
+        <w:rPr>
+          <w:color w:val="000000"/>
+          <w:sz w:val="18"/>
+          <w:szCs w:val="18"/>
+        </w:rPr>
+        <w:t>.println(task.getNumber());</w:t>
+      </w:r>
+      <w:r>
+        <w:rPr>
+          <w:color w:val="000000"/>
+          <w:sz w:val="18"/>
+          <w:szCs w:val="18"/>
+        </w:rPr>
+        <w:br/>
+      </w:r>
+      <w:r>
+        <w:rPr>
+          <w:color w:val="000000"/>
+          <w:sz w:val="18"/>
+          <w:szCs w:val="18"/>
+        </w:rPr>
+        <w:br/>
+        <w:t xml:space="preserve">  }</w:t>
+      </w:r>
+      <w:r>
+        <w:rPr>
+          <w:color w:val="000000"/>
+          <w:sz w:val="18"/>
+          <w:szCs w:val="18"/>
+        </w:rPr>
+        <w:br/>
+      </w:r>
+      <w:r>
+        <w:rPr>
+          <w:color w:val="000000"/>
+          <w:sz w:val="18"/>
+          <w:szCs w:val="18"/>
+        </w:rPr>
+        <w:br/>
+        <w:t>}</w:t>
+      </w:r>
+    </w:p>
+    <w:p>
+      <w:pPr>
+        <w:rPr>
+          <w:lang w:val="en-GB"/>
+        </w:rPr>
+      </w:pPr>
     </w:p>
     <w:p>
       <w:pPr>
@@ -543,9 +3304,12 @@
         <w:pStyle w:val="Heading3"/>
         <w:ind w:firstLine="720"/>
       </w:pPr>
-      <w:r>
+      <w:bookmarkStart w:id="6" w:name="_Toc1495430"/>
+      <w:r>
+        <w:lastRenderedPageBreak/>
         <w:t>Prime:</w:t>
       </w:r>
+      <w:bookmarkEnd w:id="6"/>
     </w:p>
     <w:p>
       <w:pPr>
@@ -1316,16 +4080,6 @@
           <w:szCs w:val="17"/>
         </w:rPr>
         <w:br/>
-      </w:r>
-      <w:r>
-        <w:rPr>
-          <w:i/>
-          <w:iCs/>
-          <w:color w:val="808080"/>
-          <w:sz w:val="17"/>
-          <w:szCs w:val="17"/>
-        </w:rPr>
-        <w:lastRenderedPageBreak/>
         <w:t>#             return False</w:t>
       </w:r>
       <w:r>
@@ -1347,12 +4101,14 @@
           <w:lang w:val="en-GB"/>
         </w:rPr>
       </w:pPr>
+      <w:bookmarkStart w:id="7" w:name="_Toc1495431"/>
       <w:r>
         <w:rPr>
           <w:lang w:val="en-GB"/>
         </w:rPr>
         <w:t>Recursion</w:t>
       </w:r>
+      <w:bookmarkEnd w:id="7"/>
     </w:p>
     <w:p>
       <w:pPr>
@@ -1366,8 +4122,15 @@
           <w:lang w:val="en-GB"/>
         </w:rPr>
         <w:tab/>
+      </w:r>
+      <w:bookmarkStart w:id="8" w:name="_Toc1495432"/>
+      <w:r>
+        <w:rPr>
+          <w:lang w:val="en-GB"/>
+        </w:rPr>
         <w:t>Reverse A String:</w:t>
       </w:r>
+      <w:bookmarkEnd w:id="8"/>
     </w:p>
     <w:p>
       <w:pPr>
@@ -1885,8 +4648,15 @@
           <w:rFonts w:eastAsia="Times New Roman"/>
         </w:rPr>
         <w:tab/>
+      </w:r>
+      <w:bookmarkStart w:id="9" w:name="_Toc1495433"/>
+      <w:r>
+        <w:rPr>
+          <w:rFonts w:eastAsia="Times New Roman"/>
+        </w:rPr>
         <w:t>Count spaces in a string:</w:t>
       </w:r>
+      <w:bookmarkEnd w:id="9"/>
     </w:p>
     <w:p>
       <w:pPr>
@@ -2125,6 +4895,16 @@
           <w:szCs w:val="17"/>
         </w:rPr>
         <w:br/>
+      </w:r>
+      <w:r>
+        <w:rPr>
+          <w:i/>
+          <w:iCs/>
+          <w:color w:val="808080"/>
+          <w:sz w:val="17"/>
+          <w:szCs w:val="17"/>
+        </w:rPr>
+        <w:lastRenderedPageBreak/>
         <w:t xml:space="preserve">    </w:t>
       </w:r>
       <w:r>
@@ -2442,9 +5222,11 @@
         <w:pStyle w:val="Heading3"/>
         <w:ind w:firstLine="720"/>
       </w:pPr>
+      <w:bookmarkStart w:id="10" w:name="_Toc1495434"/>
       <w:r>
         <w:t>Fibonacci:</w:t>
       </w:r>
+      <w:bookmarkEnd w:id="10"/>
     </w:p>
     <w:p>
       <w:pPr>
@@ -2826,10 +5608,16 @@
         <w:rPr>
           <w:rFonts w:eastAsia="Times New Roman"/>
         </w:rPr>
-        <w:lastRenderedPageBreak/>
         <w:tab/>
+      </w:r>
+      <w:bookmarkStart w:id="11" w:name="_Toc1495435"/>
+      <w:r>
+        <w:rPr>
+          <w:rFonts w:eastAsia="Times New Roman"/>
+        </w:rPr>
         <w:t>Power set backtracking:</w:t>
       </w:r>
+      <w:bookmarkEnd w:id="11"/>
     </w:p>
     <w:p>
       <w:pPr>
@@ -3684,9 +6472,12 @@
           <w:color w:val="000000"/>
         </w:rPr>
       </w:pPr>
-      <w:r>
+      <w:bookmarkStart w:id="12" w:name="_Toc1495436"/>
+      <w:r>
+        <w:lastRenderedPageBreak/>
         <w:t>Advanced:</w:t>
       </w:r>
+      <w:bookmarkEnd w:id="12"/>
     </w:p>
     <w:p>
       <w:pPr>
@@ -3701,6 +6492,7 @@
         </w:rPr>
         <w:tab/>
       </w:r>
+      <w:bookmarkStart w:id="13" w:name="_Toc1495437"/>
       <w:r>
         <w:rPr>
           <w:rFonts w:eastAsia="Times New Roman"/>
@@ -3713,6 +6505,7 @@
         </w:rPr>
         <w:t xml:space="preserve"> using Heap’s algorithim:</w:t>
       </w:r>
+      <w:bookmarkEnd w:id="13"/>
     </w:p>
     <w:p>
       <w:pPr>
@@ -3720,6 +6513,9 @@
       </w:pPr>
       <w:r>
         <w:tab/>
+      </w:r>
+      <w:bookmarkStart w:id="14" w:name="_Toc1495438"/>
+      <w:r>
         <w:t>PowerSet</w:t>
       </w:r>
       <w:r>
@@ -3728,6 +6524,7 @@
       <w:r>
         <w:t>:</w:t>
       </w:r>
+      <w:bookmarkEnd w:id="14"/>
     </w:p>
     <w:p>
       <w:pPr>
@@ -4364,7 +7161,6 @@
         <w:rPr>
           <w:rFonts w:eastAsia="Times New Roman"/>
         </w:rPr>
-        <w:lastRenderedPageBreak/>
         <w:tab/>
       </w:r>
     </w:p>
@@ -4376,6 +7172,7 @@
       </w:pPr>
     </w:p>
     <w:sectPr>
+      <w:footerReference w:type="default" r:id="rId8"/>
       <w:pgSz w:w="12240" w:h="15840"/>
       <w:pgMar w:top="1440" w:right="1440" w:bottom="1440" w:left="1440" w:header="720" w:footer="720" w:gutter="0"/>
       <w:cols w:space="720"/>
@@ -4383,6 +7180,109 @@
     </w:sectPr>
   </w:body>
 </w:document>
+</file>
+
+<file path=word/endnotes.xml><?xml version="1.0" encoding="utf-8"?>
+<w:endnotes xmlns:wpc="http://schemas.microsoft.com/office/word/2010/wordprocessingCanvas" xmlns:cx="http://schemas.microsoft.com/office/drawing/2014/chartex" xmlns:cx1="http://schemas.microsoft.com/office/drawing/2015/9/8/chartex" xmlns:mc="http://schemas.openxmlformats.org/markup-compatibility/2006" xmlns:o="urn:schemas-microsoft-com:office:office" xmlns:r="http://schemas.openxmlformats.org/officeDocument/2006/relationships" xmlns:m="http://schemas.openxmlformats.org/officeDocument/2006/math" xmlns:v="urn:schemas-microsoft-com:vml" xmlns:wp14="http://schemas.microsoft.com/office/word/2010/wordprocessingDrawing" xmlns:wp="http://schemas.openxmlformats.org/drawingml/2006/wordprocessingDrawing" xmlns:w10="urn:schemas-microsoft-com:office:word" xmlns:w="http://schemas.openxmlformats.org/wordprocessingml/2006/main" xmlns:w14="http://schemas.microsoft.com/office/word/2010/wordml" xmlns:w15="http://schemas.microsoft.com/office/word/2012/wordml" xmlns:w16se="http://schemas.microsoft.com/office/word/2015/wordml/symex" xmlns:wpg="http://schemas.microsoft.com/office/word/2010/wordprocessingGroup" xmlns:wpi="http://schemas.microsoft.com/office/word/2010/wordprocessingInk" xmlns:wne="http://schemas.microsoft.com/office/word/2006/wordml" xmlns:wps="http://schemas.microsoft.com/office/word/2010/wordprocessingShape" mc:Ignorable="w14 w15 w16se wp14">
+  <w:endnote w:type="separator" w:id="-1">
+    <w:p>
+      <w:pPr>
+        <w:spacing w:after="0" w:line="240" w:lineRule="auto"/>
+      </w:pPr>
+      <w:r>
+        <w:separator/>
+      </w:r>
+    </w:p>
+  </w:endnote>
+  <w:endnote w:type="continuationSeparator" w:id="0">
+    <w:p>
+      <w:pPr>
+        <w:spacing w:after="0" w:line="240" w:lineRule="auto"/>
+      </w:pPr>
+      <w:r>
+        <w:continuationSeparator/>
+      </w:r>
+    </w:p>
+  </w:endnote>
+</w:endnotes>
+</file>
+
+<file path=word/footer1.xml><?xml version="1.0" encoding="utf-8"?>
+<w:ftr xmlns:wpc="http://schemas.microsoft.com/office/word/2010/wordprocessingCanvas" xmlns:cx="http://schemas.microsoft.com/office/drawing/2014/chartex" xmlns:cx1="http://schemas.microsoft.com/office/drawing/2015/9/8/chartex" xmlns:mc="http://schemas.openxmlformats.org/markup-compatibility/2006" xmlns:o="urn:schemas-microsoft-com:office:office" xmlns:r="http://schemas.openxmlformats.org/officeDocument/2006/relationships" xmlns:m="http://schemas.openxmlformats.org/officeDocument/2006/math" xmlns:v="urn:schemas-microsoft-com:vml" xmlns:wp14="http://schemas.microsoft.com/office/word/2010/wordprocessingDrawing" xmlns:wp="http://schemas.openxmlformats.org/drawingml/2006/wordprocessingDrawing" xmlns:w10="urn:schemas-microsoft-com:office:word" xmlns:w="http://schemas.openxmlformats.org/wordprocessingml/2006/main" xmlns:w14="http://schemas.microsoft.com/office/word/2010/wordml" xmlns:w15="http://schemas.microsoft.com/office/word/2012/wordml" xmlns:w16se="http://schemas.microsoft.com/office/word/2015/wordml/symex" xmlns:wpg="http://schemas.microsoft.com/office/word/2010/wordprocessingGroup" xmlns:wpi="http://schemas.microsoft.com/office/word/2010/wordprocessingInk" xmlns:wne="http://schemas.microsoft.com/office/word/2006/wordml" xmlns:wps="http://schemas.microsoft.com/office/word/2010/wordprocessingShape" mc:Ignorable="w14 w15 w16se wp14">
+  <w:sdt>
+    <w:sdtPr>
+      <w:id w:val="-901049819"/>
+      <w:docPartObj>
+        <w:docPartGallery w:val="Page Numbers (Bottom of Page)"/>
+        <w:docPartUnique/>
+      </w:docPartObj>
+    </w:sdtPr>
+    <w:sdtEndPr>
+      <w:rPr>
+        <w:noProof/>
+      </w:rPr>
+    </w:sdtEndPr>
+    <w:sdtContent>
+      <w:p>
+        <w:pPr>
+          <w:pStyle w:val="Footer"/>
+          <w:jc w:val="center"/>
+        </w:pPr>
+        <w:r>
+          <w:fldChar w:fldCharType="begin"/>
+        </w:r>
+        <w:r>
+          <w:instrText xml:space="preserve"> PAGE   \* MERGEFORMAT </w:instrText>
+        </w:r>
+        <w:r>
+          <w:fldChar w:fldCharType="separate"/>
+        </w:r>
+        <w:r>
+          <w:rPr>
+            <w:noProof/>
+          </w:rPr>
+          <w:t>1</w:t>
+        </w:r>
+        <w:r>
+          <w:rPr>
+            <w:noProof/>
+          </w:rPr>
+          <w:fldChar w:fldCharType="end"/>
+        </w:r>
+      </w:p>
+    </w:sdtContent>
+  </w:sdt>
+  <w:p>
+    <w:pPr>
+      <w:pStyle w:val="Footer"/>
+    </w:pPr>
+  </w:p>
+</w:ftr>
+</file>
+
+<file path=word/footnotes.xml><?xml version="1.0" encoding="utf-8"?>
+<w:footnotes xmlns:wpc="http://schemas.microsoft.com/office/word/2010/wordprocessingCanvas" xmlns:cx="http://schemas.microsoft.com/office/drawing/2014/chartex" xmlns:cx1="http://schemas.microsoft.com/office/drawing/2015/9/8/chartex" xmlns:mc="http://schemas.openxmlformats.org/markup-compatibility/2006" xmlns:o="urn:schemas-microsoft-com:office:office" xmlns:r="http://schemas.openxmlformats.org/officeDocument/2006/relationships" xmlns:m="http://schemas.openxmlformats.org/officeDocument/2006/math" xmlns:v="urn:schemas-microsoft-com:vml" xmlns:wp14="http://schemas.microsoft.com/office/word/2010/wordprocessingDrawing" xmlns:wp="http://schemas.openxmlformats.org/drawingml/2006/wordprocessingDrawing" xmlns:w10="urn:schemas-microsoft-com:office:word" xmlns:w="http://schemas.openxmlformats.org/wordprocessingml/2006/main" xmlns:w14="http://schemas.microsoft.com/office/word/2010/wordml" xmlns:w15="http://schemas.microsoft.com/office/word/2012/wordml" xmlns:w16se="http://schemas.microsoft.com/office/word/2015/wordml/symex" xmlns:wpg="http://schemas.microsoft.com/office/word/2010/wordprocessingGroup" xmlns:wpi="http://schemas.microsoft.com/office/word/2010/wordprocessingInk" xmlns:wne="http://schemas.microsoft.com/office/word/2006/wordml" xmlns:wps="http://schemas.microsoft.com/office/word/2010/wordprocessingShape" mc:Ignorable="w14 w15 w16se wp14">
+  <w:footnote w:type="separator" w:id="-1">
+    <w:p>
+      <w:pPr>
+        <w:spacing w:after="0" w:line="240" w:lineRule="auto"/>
+      </w:pPr>
+      <w:r>
+        <w:separator/>
+      </w:r>
+    </w:p>
+  </w:footnote>
+  <w:footnote w:type="continuationSeparator" w:id="0">
+    <w:p>
+      <w:pPr>
+        <w:spacing w:after="0" w:line="240" w:lineRule="auto"/>
+      </w:pPr>
+      <w:r>
+        <w:continuationSeparator/>
+      </w:r>
+    </w:p>
+  </w:footnote>
+</w:footnotes>
 </file>
 
 <file path=word/numbering.xml><?xml version="1.0" encoding="utf-8"?>
@@ -5150,6 +8050,98 @@
       <w:szCs w:val="24"/>
     </w:rPr>
   </w:style>
+  <w:style w:type="paragraph" w:styleId="TOCHeading">
+    <w:name w:val="TOC Heading"/>
+    <w:basedOn w:val="Heading1"/>
+    <w:next w:val="Normal"/>
+    <w:uiPriority w:val="39"/>
+    <w:unhideWhenUsed/>
+    <w:qFormat/>
+    <w:rsid w:val="000D2F4A"/>
+    <w:pPr>
+      <w:outlineLvl w:val="9"/>
+    </w:pPr>
+  </w:style>
+  <w:style w:type="paragraph" w:styleId="TOC1">
+    <w:name w:val="toc 1"/>
+    <w:basedOn w:val="Normal"/>
+    <w:next w:val="Normal"/>
+    <w:autoRedefine/>
+    <w:uiPriority w:val="39"/>
+    <w:unhideWhenUsed/>
+    <w:rsid w:val="000D2F4A"/>
+    <w:pPr>
+      <w:spacing w:after="100"/>
+    </w:pPr>
+  </w:style>
+  <w:style w:type="paragraph" w:styleId="TOC3">
+    <w:name w:val="toc 3"/>
+    <w:basedOn w:val="Normal"/>
+    <w:next w:val="Normal"/>
+    <w:autoRedefine/>
+    <w:uiPriority w:val="39"/>
+    <w:unhideWhenUsed/>
+    <w:rsid w:val="000D2F4A"/>
+    <w:pPr>
+      <w:spacing w:after="100"/>
+      <w:ind w:left="440"/>
+    </w:pPr>
+  </w:style>
+  <w:style w:type="character" w:styleId="Hyperlink">
+    <w:name w:val="Hyperlink"/>
+    <w:basedOn w:val="DefaultParagraphFont"/>
+    <w:uiPriority w:val="99"/>
+    <w:unhideWhenUsed/>
+    <w:rsid w:val="000D2F4A"/>
+    <w:rPr>
+      <w:color w:val="0563C1" w:themeColor="hyperlink"/>
+      <w:u w:val="single"/>
+    </w:rPr>
+  </w:style>
+  <w:style w:type="paragraph" w:styleId="Header">
+    <w:name w:val="header"/>
+    <w:basedOn w:val="Normal"/>
+    <w:link w:val="HeaderChar"/>
+    <w:uiPriority w:val="99"/>
+    <w:unhideWhenUsed/>
+    <w:rsid w:val="000D2F4A"/>
+    <w:pPr>
+      <w:tabs>
+        <w:tab w:val="center" w:pos="4680"/>
+        <w:tab w:val="right" w:pos="9360"/>
+      </w:tabs>
+      <w:spacing w:after="0" w:line="240" w:lineRule="auto"/>
+    </w:pPr>
+  </w:style>
+  <w:style w:type="character" w:customStyle="1" w:styleId="HeaderChar">
+    <w:name w:val="Header Char"/>
+    <w:basedOn w:val="DefaultParagraphFont"/>
+    <w:link w:val="Header"/>
+    <w:uiPriority w:val="99"/>
+    <w:rsid w:val="000D2F4A"/>
+  </w:style>
+  <w:style w:type="paragraph" w:styleId="Footer">
+    <w:name w:val="footer"/>
+    <w:basedOn w:val="Normal"/>
+    <w:link w:val="FooterChar"/>
+    <w:uiPriority w:val="99"/>
+    <w:unhideWhenUsed/>
+    <w:rsid w:val="000D2F4A"/>
+    <w:pPr>
+      <w:tabs>
+        <w:tab w:val="center" w:pos="4680"/>
+        <w:tab w:val="right" w:pos="9360"/>
+      </w:tabs>
+      <w:spacing w:after="0" w:line="240" w:lineRule="auto"/>
+    </w:pPr>
+  </w:style>
+  <w:style w:type="character" w:customStyle="1" w:styleId="FooterChar">
+    <w:name w:val="Footer Char"/>
+    <w:basedOn w:val="DefaultParagraphFont"/>
+    <w:link w:val="Footer"/>
+    <w:uiPriority w:val="99"/>
+    <w:rsid w:val="000D2F4A"/>
+  </w:style>
 </w:styles>
 </file>
 
@@ -5412,4 +8404,16 @@
     </a:ext>
   </a:extLst>
 </a:theme>
+</file>
+
+<file path=customXml/item1.xml><?xml version="1.0" encoding="utf-8"?>
+<b:Sources xmlns:b="http://schemas.openxmlformats.org/officeDocument/2006/bibliography" xmlns="http://schemas.openxmlformats.org/officeDocument/2006/bibliography" SelectedStyle="\APASixthEditionOfficeOnline.xsl" StyleName="APA" Version="6"/>
+</file>
+
+<file path=customXml/itemProps1.xml><?xml version="1.0" encoding="utf-8"?>
+<ds:datastoreItem xmlns:ds="http://schemas.openxmlformats.org/officeDocument/2006/customXml" ds:itemID="{7366E386-1608-4171-AA8B-9475434A0A5F}">
+  <ds:schemaRefs>
+    <ds:schemaRef ds:uri="http://schemas.openxmlformats.org/officeDocument/2006/bibliography"/>
+  </ds:schemaRefs>
+</ds:datastoreItem>
 </file>
</xml_diff>